<commit_message>
cap. 9 - pag. 220 (274)
</commit_message>
<xml_diff>
--- a/ccna_riassuntaz.docx
+++ b/ccna_riassuntaz.docx
@@ -12113,18 +12113,15 @@
         <w:tabs>
           <w:tab w:val="left" w:pos="2600"/>
         </w:tabs>
-      </w:pPr>
-      <w:r>
-        <w:t>Gli switch non manda</w:t>
-      </w:r>
-      <w:r>
-        <w:t>no</w:t>
-      </w:r>
-      <w:r>
-        <w:t xml:space="preserve"> fr</w:t>
-      </w:r>
-      <w:r>
-        <w:t>ame per VLAN che</w:t>
+        <w:rPr>
+          <w:lang w:val="en-US"/>
+        </w:rPr>
+      </w:pPr>
+      <w:r>
+        <w:rPr>
+          <w:lang w:val="en-US"/>
+        </w:rPr>
+        <w:t>Gli switch non mandano frame per VLAN che</w:t>
       </w:r>
     </w:p>
     <w:p>
@@ -12390,7 +12387,13 @@
         <w:t xml:space="preserve">, </w:t>
       </w:r>
       <w:r>
-        <w:t>gli switch aspettare entrambi passivamente che l’altro device proponga di trunkare.</w:t>
+        <w:t>gli switch aspett</w:t>
+      </w:r>
+      <w:r>
+        <w:t>eranno</w:t>
+      </w:r>
+      <w:r>
+        <w:t xml:space="preserve"> entrambi passivamente che l’altro device proponga di trunkare.</w:t>
       </w:r>
     </w:p>
     <w:p>
@@ -12958,10 +12961,774 @@
           <w:bCs/>
           <w:sz w:val="26"/>
           <w:szCs w:val="26"/>
-          <w:lang w:val="en-US"/>
-        </w:rPr>
-      </w:pPr>
-      <w:r>
+        </w:rPr>
+      </w:pPr>
+      <w:r>
+        <w:rPr>
+          <w:b/>
+          <w:bCs/>
+          <w:sz w:val="26"/>
+          <w:szCs w:val="26"/>
+        </w:rPr>
+        <w:lastRenderedPageBreak/>
+        <w:t>Mismatch Native VLAN</w:t>
+      </w:r>
+      <w:r>
+        <w:rPr>
+          <w:b/>
+          <w:bCs/>
+          <w:sz w:val="26"/>
+          <w:szCs w:val="26"/>
+        </w:rPr>
+        <w:t>: VLAN Hopping</w:t>
+      </w:r>
+    </w:p>
+    <w:p>
+      <w:pPr>
+        <w:tabs>
+          <w:tab w:val="left" w:pos="2600"/>
+        </w:tabs>
+        <w:rPr>
+          <w:b/>
+          <w:bCs/>
+          <w:i/>
+          <w:iCs/>
+        </w:rPr>
+      </w:pPr>
+      <w:r>
+        <w:t xml:space="preserve">E’ possibile settare la VLAN nativa ad altre VLAN con il comando </w:t>
+      </w:r>
+      <w:r>
+        <w:rPr>
+          <w:b/>
+          <w:bCs/>
+        </w:rPr>
+        <w:t xml:space="preserve">switchport trunk native vlan </w:t>
+      </w:r>
+      <w:r>
+        <w:rPr>
+          <w:b/>
+          <w:bCs/>
+        </w:rPr>
+        <w:t>“</w:t>
+      </w:r>
+      <w:r>
+        <w:rPr>
+          <w:b/>
+          <w:bCs/>
+          <w:i/>
+          <w:iCs/>
+        </w:rPr>
+        <w:t>id-vlan</w:t>
+      </w:r>
+      <w:r>
+        <w:rPr>
+          <w:b/>
+          <w:bCs/>
+          <w:i/>
+          <w:iCs/>
+        </w:rPr>
+        <w:t>”.</w:t>
+      </w:r>
+    </w:p>
+    <w:p>
+      <w:pPr>
+        <w:tabs>
+          <w:tab w:val="left" w:pos="2600"/>
+        </w:tabs>
+      </w:pPr>
+      <w:r>
+        <w:t>Quando uno switch ha una native VLAN settata in modo diverso dagli switch “vicini”, ciò farà saltare il frame da una VLAN ad un'altra.</w:t>
+      </w:r>
+    </w:p>
+    <w:p>
+      <w:pPr>
+        <w:tabs>
+          <w:tab w:val="left" w:pos="2600"/>
+        </w:tabs>
+      </w:pPr>
+      <w:r>
+        <w:rPr>
+          <w:b/>
+          <w:bCs/>
+        </w:rPr>
+        <w:t>Esempio</w:t>
+      </w:r>
+      <w:r>
+        <w:t xml:space="preserve">: se SW1 spedisce un frame su Native VLAN 1 su una trunk 802.1Q, SW1 ovviamente non aggiungerà una VLAN header al frame, com’è normale per le native VLAN. SW2 riceverà il frame senza header e penserà che il frame è parte della sua native VLAN, ma se SW2 è configurato </w:t>
+      </w:r>
+      <w:r>
+        <w:t xml:space="preserve">con Native VLAN 2, cercherà di spedire il frame sulla VLAN 2. </w:t>
+      </w:r>
+    </w:p>
+    <w:p>
+      <w:pPr>
+        <w:tabs>
+          <w:tab w:val="left" w:pos="2600"/>
+        </w:tabs>
+      </w:pPr>
+      <w:r>
+        <w:t xml:space="preserve">Questo è il </w:t>
+      </w:r>
+      <w:r>
+        <w:rPr>
+          <w:b/>
+          <w:bCs/>
+        </w:rPr>
+        <w:t>VLAN Hopping</w:t>
+      </w:r>
+      <w:r>
+        <w:t>, mandare un frame destinato ad una VLAN in un’altra VLAN.</w:t>
+      </w:r>
+    </w:p>
+    <w:p>
+      <w:pPr>
+        <w:tabs>
+          <w:tab w:val="left" w:pos="2600"/>
+        </w:tabs>
+      </w:pPr>
+    </w:p>
+    <w:p>
+      <w:pPr>
+        <w:tabs>
+          <w:tab w:val="left" w:pos="2600"/>
+        </w:tabs>
+        <w:rPr>
+          <w:b/>
+          <w:bCs/>
+          <w:sz w:val="26"/>
+          <w:szCs w:val="26"/>
+        </w:rPr>
+      </w:pPr>
+      <w:r>
+        <w:rPr>
+          <w:b/>
+          <w:bCs/>
+          <w:sz w:val="26"/>
+          <w:szCs w:val="26"/>
+        </w:rPr>
+        <w:t>CAP. 9</w:t>
+      </w:r>
+    </w:p>
+    <w:p>
+      <w:pPr>
+        <w:tabs>
+          <w:tab w:val="left" w:pos="2600"/>
+        </w:tabs>
+        <w:rPr>
+          <w:b/>
+          <w:bCs/>
+          <w:sz w:val="26"/>
+          <w:szCs w:val="26"/>
+        </w:rPr>
+      </w:pPr>
+      <w:r>
+        <w:rPr>
+          <w:b/>
+          <w:bCs/>
+          <w:sz w:val="26"/>
+          <w:szCs w:val="26"/>
+        </w:rPr>
+        <w:t>Spanning Tree Protocol (STP) e Rapid STP (RSTP)</w:t>
+      </w:r>
+    </w:p>
+    <w:p>
+      <w:pPr>
+        <w:tabs>
+          <w:tab w:val="left" w:pos="2600"/>
+        </w:tabs>
+      </w:pPr>
+      <w:r>
+        <w:rPr>
+          <w:sz w:val="2"/>
+          <w:szCs w:val="2"/>
+        </w:rPr>
+        <w:t>1</w:t>
+      </w:r>
+      <w:r>
+        <w:t xml:space="preserve">Senza meccanismi come </w:t>
+      </w:r>
+      <w:r>
+        <w:rPr>
+          <w:b/>
+          <w:bCs/>
+        </w:rPr>
+        <w:t>STP o RSTP</w:t>
+      </w:r>
+      <w:r>
+        <w:t xml:space="preserve"> una LAN con link ridonanti farebbe </w:t>
+      </w:r>
+      <w:r>
+        <w:rPr>
+          <w:b/>
+          <w:bCs/>
+        </w:rPr>
+        <w:t>loopare</w:t>
+      </w:r>
+      <w:r>
+        <w:t xml:space="preserve"> i frame per un tempo </w:t>
+      </w:r>
+      <w:r>
+        <w:rPr>
+          <w:b/>
+          <w:bCs/>
+        </w:rPr>
+        <w:t>indefinito</w:t>
+      </w:r>
+      <w:r>
+        <w:t>. Con STP/RSTP attivo gli switch bloccano alcune porte dall’invio di frame.</w:t>
+      </w:r>
+    </w:p>
+    <w:p>
+      <w:pPr>
+        <w:tabs>
+          <w:tab w:val="left" w:pos="2600"/>
+        </w:tabs>
+      </w:pPr>
+      <w:r>
+        <w:t xml:space="preserve">Le interfacce da bloccare sono scelte dall’STP ed RSTP tenendo a mente </w:t>
+      </w:r>
+      <w:r>
+        <w:rPr>
+          <w:b/>
+          <w:bCs/>
+        </w:rPr>
+        <w:t>due goals</w:t>
+      </w:r>
+      <w:r>
+        <w:t>:</w:t>
+      </w:r>
+    </w:p>
+    <w:p>
+      <w:pPr>
+        <w:pStyle w:val="Paragrafoelenco"/>
+        <w:numPr>
+          <w:ilvl w:val="0"/>
+          <w:numId w:val="33"/>
+        </w:numPr>
+        <w:tabs>
+          <w:tab w:val="left" w:pos="2600"/>
+        </w:tabs>
+      </w:pPr>
+      <w:r>
+        <w:t>Vengono bloccate alcune porte, ma non tutte, i device della VLAN possono comunque mandare frame a tutti gli altri device della VLAN.</w:t>
+      </w:r>
+    </w:p>
+    <w:p>
+      <w:pPr>
+        <w:pStyle w:val="Paragrafoelenco"/>
+        <w:numPr>
+          <w:ilvl w:val="0"/>
+          <w:numId w:val="33"/>
+        </w:numPr>
+        <w:tabs>
+          <w:tab w:val="left" w:pos="2600"/>
+        </w:tabs>
+      </w:pPr>
+      <w:r>
+        <w:t>I frame hanno vita breve e non loopano chissà quanto.</w:t>
+      </w:r>
+    </w:p>
+    <w:p>
+      <w:pPr>
+        <w:tabs>
+          <w:tab w:val="left" w:pos="2600"/>
+        </w:tabs>
+      </w:pPr>
+      <w:r>
+        <w:t>STP/RSTP prevengono il loop dei frame aggiungendo un check su ogni interfaccia prima che lo switch la usi per mandare o ricevere frame.</w:t>
+      </w:r>
+      <w:r>
+        <w:t xml:space="preserve"> </w:t>
+      </w:r>
+    </w:p>
+    <w:p>
+      <w:pPr>
+        <w:tabs>
+          <w:tab w:val="left" w:pos="2600"/>
+        </w:tabs>
+      </w:pPr>
+      <w:r>
+        <w:t>Se STP/RSTP forwarding state è attivo sulla porta, l’uso è normale. Invece se la porta è su STP/RSTP bloking state blocca tutto il traffico non spedendo ne ricevendo su quella porta.</w:t>
+      </w:r>
+    </w:p>
+    <w:p>
+      <w:pPr>
+        <w:tabs>
+          <w:tab w:val="left" w:pos="2600"/>
+        </w:tabs>
+      </w:pPr>
+      <w:r>
+        <w:rPr>
+          <w:b/>
+          <w:bCs/>
+        </w:rPr>
+        <w:t>Broadcast storm</w:t>
+      </w:r>
+      <w:r>
+        <w:t xml:space="preserve">: </w:t>
+      </w:r>
+      <w:r>
+        <w:rPr>
+          <w:b/>
+          <w:bCs/>
+        </w:rPr>
+        <w:t>qualunque</w:t>
+      </w:r>
+      <w:r>
+        <w:t xml:space="preserve"> tipo di ethernet frame </w:t>
+      </w:r>
+      <w:r>
+        <w:rPr>
+          <w:b/>
+          <w:bCs/>
+        </w:rPr>
+        <w:t>loopa</w:t>
+      </w:r>
+      <w:r>
+        <w:t xml:space="preserve"> nella LAN per un </w:t>
+      </w:r>
+      <w:r>
+        <w:rPr>
+          <w:b/>
+          <w:bCs/>
+        </w:rPr>
+        <w:t>tempo indefinito</w:t>
+      </w:r>
+      <w:r>
+        <w:t>. Il broadcast storm può saturare tutti i collegamenti con copie di un solo frame, impattando significativamente la end-user performance.</w:t>
+      </w:r>
+    </w:p>
+    <w:p>
+      <w:pPr>
+        <w:tabs>
+          <w:tab w:val="left" w:pos="2600"/>
+        </w:tabs>
+        <w:rPr>
+          <w:b/>
+          <w:bCs/>
+        </w:rPr>
+      </w:pPr>
+      <w:r>
+        <w:rPr>
+          <w:b/>
+          <w:bCs/>
+        </w:rPr>
+        <w:t>MAC Table Instability:</w:t>
+      </w:r>
+    </w:p>
+    <w:p>
+      <w:pPr>
+        <w:tabs>
+          <w:tab w:val="left" w:pos="2600"/>
+        </w:tabs>
+      </w:pPr>
+      <w:r>
+        <w:rPr>
+          <w:noProof/>
+        </w:rPr>
+        <w:drawing>
+          <wp:anchor distT="0" distB="0" distL="114300" distR="114300" simplePos="0" relativeHeight="251701248" behindDoc="0" locked="0" layoutInCell="1" allowOverlap="1" wp14:anchorId="5682D8C4" wp14:editId="6CE92D76">
+            <wp:simplePos x="0" y="0"/>
+            <wp:positionH relativeFrom="column">
+              <wp:posOffset>3547110</wp:posOffset>
+            </wp:positionH>
+            <wp:positionV relativeFrom="paragraph">
+              <wp:posOffset>6350</wp:posOffset>
+            </wp:positionV>
+            <wp:extent cx="2455922" cy="1600200"/>
+            <wp:effectExtent l="0" t="0" r="1905" b="0"/>
+            <wp:wrapSquare wrapText="bothSides"/>
+            <wp:docPr id="57" name="Immagine 57"/>
+            <wp:cNvGraphicFramePr>
+              <a:graphicFrameLocks xmlns:a="http://schemas.openxmlformats.org/drawingml/2006/main" noChangeAspect="1"/>
+            </wp:cNvGraphicFramePr>
+            <a:graphic xmlns:a="http://schemas.openxmlformats.org/drawingml/2006/main">
+              <a:graphicData uri="http://schemas.openxmlformats.org/drawingml/2006/picture">
+                <pic:pic xmlns:pic="http://schemas.openxmlformats.org/drawingml/2006/picture">
+                  <pic:nvPicPr>
+                    <pic:cNvPr id="1" name=""/>
+                    <pic:cNvPicPr/>
+                  </pic:nvPicPr>
+                  <pic:blipFill>
+                    <a:blip r:embed="rId63">
+                      <a:extLst>
+                        <a:ext uri="{28A0092B-C50C-407E-A947-70E740481C1C}">
+                          <a14:useLocalDpi xmlns:a14="http://schemas.microsoft.com/office/drawing/2010/main" val="0"/>
+                        </a:ext>
+                      </a:extLst>
+                    </a:blip>
+                    <a:stretch>
+                      <a:fillRect/>
+                    </a:stretch>
+                  </pic:blipFill>
+                  <pic:spPr>
+                    <a:xfrm>
+                      <a:off x="0" y="0"/>
+                      <a:ext cx="2455922" cy="1600200"/>
+                    </a:xfrm>
+                    <a:prstGeom prst="rect">
+                      <a:avLst/>
+                    </a:prstGeom>
+                  </pic:spPr>
+                </pic:pic>
+              </a:graphicData>
+            </a:graphic>
+            <wp14:sizeRelH relativeFrom="page">
+              <wp14:pctWidth>0</wp14:pctWidth>
+            </wp14:sizeRelH>
+            <wp14:sizeRelV relativeFrom="page">
+              <wp14:pctHeight>0</wp14:pctHeight>
+            </wp14:sizeRelV>
+          </wp:anchor>
+        </w:drawing>
+      </w:r>
+      <w:r>
+        <w:rPr>
+          <w:b/>
+          <w:bCs/>
+        </w:rPr>
+        <w:t xml:space="preserve"> </w:t>
+      </w:r>
+      <w:r>
+        <w:rPr>
+          <w:b/>
+          <w:bCs/>
+        </w:rPr>
+        <w:t>Esempio</w:t>
+      </w:r>
+      <w:r>
+        <w:t>: Bob manda un frame allo SW3, quindi la MAC Table Entry associata a Bob è Fa0/13. A causa del loop di questo frame che verrà mandato dallo SW1, SW3 e anche indietro a SW3 sulla Gi0/1, lo SW3 aggiornerà la sua MAC Table perché arriverà una copia del frame con una source MAC Address a lui conosciuta, ma diversa da quella attualmente salvata, causando un aggiornamento della entry per quel MAC.</w:t>
+      </w:r>
+    </w:p>
+    <w:p>
+      <w:pPr>
+        <w:tabs>
+          <w:tab w:val="left" w:pos="2600"/>
+        </w:tabs>
+      </w:pPr>
+      <w:r>
+        <w:t>La nuova MAC Table entry per lo SW3 è Gi0/1.</w:t>
+      </w:r>
+    </w:p>
+    <w:p>
+      <w:pPr>
+        <w:tabs>
+          <w:tab w:val="left" w:pos="2600"/>
+        </w:tabs>
+      </w:pPr>
+      <w:r>
+        <w:t>A questo punto lo SW3 non può più comunicare con Bob, e se arrivasse un frame destinato a lui lo SW3 lo manderebbe erroneamente sulla Gi0/1 creando ancora più congestione.</w:t>
+      </w:r>
+    </w:p>
+    <w:p>
+      <w:pPr>
+        <w:tabs>
+          <w:tab w:val="left" w:pos="2600"/>
+        </w:tabs>
+      </w:pPr>
+      <w:r>
+        <w:rPr>
+          <w:b/>
+          <w:bCs/>
+        </w:rPr>
+        <w:lastRenderedPageBreak/>
+        <w:t xml:space="preserve">Multiple Frame Trasmission: </w:t>
+      </w:r>
+      <w:r>
+        <w:t>un effetto co</w:t>
+      </w:r>
+      <w:r>
+        <w:t>llaterale dei looping frame nel quale multiple copie di un frame, vengono spedite all’host rischiando di causare ulteriore problemi.</w:t>
+      </w:r>
+    </w:p>
+    <w:p>
+      <w:pPr>
+        <w:tabs>
+          <w:tab w:val="left" w:pos="2600"/>
+        </w:tabs>
+        <w:rPr>
+          <w:b/>
+          <w:bCs/>
+          <w:sz w:val="26"/>
+          <w:szCs w:val="26"/>
+        </w:rPr>
+      </w:pPr>
+    </w:p>
+    <w:p>
+      <w:pPr>
+        <w:tabs>
+          <w:tab w:val="left" w:pos="2600"/>
+        </w:tabs>
+        <w:rPr>
+          <w:b/>
+          <w:bCs/>
+          <w:sz w:val="26"/>
+          <w:szCs w:val="26"/>
+        </w:rPr>
+      </w:pPr>
+      <w:r>
+        <w:rPr>
+          <w:b/>
+          <w:bCs/>
+          <w:sz w:val="26"/>
+          <w:szCs w:val="26"/>
+        </w:rPr>
+        <w:t>Spanning Tree Protocol: Come funziona</w:t>
+      </w:r>
+    </w:p>
+    <w:p>
+      <w:pPr>
+        <w:tabs>
+          <w:tab w:val="left" w:pos="2600"/>
+        </w:tabs>
+      </w:pPr>
+      <w:r>
+        <w:t xml:space="preserve">STP previene il loop mettendo ogni porta degli switch in uno stato: </w:t>
+      </w:r>
+      <w:r>
+        <w:rPr>
+          <w:b/>
+          <w:bCs/>
+        </w:rPr>
+        <w:t>forwarding state o blocking state</w:t>
+      </w:r>
+      <w:r>
+        <w:t>.</w:t>
+      </w:r>
+    </w:p>
+    <w:p>
+      <w:pPr>
+        <w:tabs>
+          <w:tab w:val="left" w:pos="2600"/>
+        </w:tabs>
+      </w:pPr>
+      <w:r>
+        <w:t>Nel primo funziano normalmente, mentre nel secondo i frame non vengono processati.</w:t>
+      </w:r>
+    </w:p>
+    <w:p>
+      <w:pPr>
+        <w:tabs>
+          <w:tab w:val="left" w:pos="2600"/>
+        </w:tabs>
+      </w:pPr>
+      <w:r>
+        <w:t xml:space="preserve">Per risolvere il problema del loop nell’immagine prima, STP avrebbe bloccato una porta. Se con quella porta bloccata non si fosse trovato il giusto destinatario usando il flooding ci sarebbe stato un </w:t>
+      </w:r>
+      <w:r>
+        <w:rPr>
+          <w:b/>
+          <w:bCs/>
+        </w:rPr>
+        <w:t>STP converge</w:t>
+      </w:r>
+      <w:r>
+        <w:rPr>
+          <w:b/>
+          <w:bCs/>
+        </w:rPr>
+        <w:t>n</w:t>
+      </w:r>
+      <w:r>
+        <w:rPr>
+          <w:b/>
+          <w:bCs/>
+        </w:rPr>
+        <w:t>s</w:t>
+      </w:r>
+      <w:r>
+        <w:rPr>
+          <w:b/>
+          <w:bCs/>
+        </w:rPr>
+        <w:t xml:space="preserve">, </w:t>
+      </w:r>
+      <w:r>
+        <w:t>un processo tramite il quale gli switch colletivamente decidono di cambiare lo stato delle porte per ritentare il flooding.</w:t>
+      </w:r>
+    </w:p>
+    <w:p>
+      <w:pPr>
+        <w:tabs>
+          <w:tab w:val="left" w:pos="2600"/>
+        </w:tabs>
+      </w:pPr>
+      <w:r>
+        <w:t xml:space="preserve">L’algoritmo STP crea uno </w:t>
+      </w:r>
+      <w:r>
+        <w:rPr>
+          <w:b/>
+          <w:bCs/>
+        </w:rPr>
+        <w:t>spanning tree</w:t>
+      </w:r>
+      <w:r>
+        <w:t xml:space="preserve"> di interfacce che inviano frame. La struttura dell’albero di interfacce che inviano frame crea un singolo percorso da e verso ogni collegamento ethernet. </w:t>
+      </w:r>
+    </w:p>
+    <w:p>
+      <w:pPr>
+        <w:tabs>
+          <w:tab w:val="left" w:pos="2600"/>
+        </w:tabs>
+      </w:pPr>
+      <w:r>
+        <w:t xml:space="preserve">Il processo usato dall’STP, chiamato </w:t>
+      </w:r>
+      <w:r>
+        <w:rPr>
+          <w:b/>
+          <w:bCs/>
+        </w:rPr>
+        <w:t>spanning tree algorithm</w:t>
+      </w:r>
+      <w:r>
+        <w:t xml:space="preserve"> (STA), sceglie quali interfacce vengono messe in stato forwarding, tutte le altre ovviamente vengono messe in blocking.</w:t>
+      </w:r>
+    </w:p>
+    <w:p>
+      <w:pPr>
+        <w:tabs>
+          <w:tab w:val="left" w:pos="2600"/>
+        </w:tabs>
+      </w:pPr>
+      <w:r>
+        <w:t xml:space="preserve">STP usa </w:t>
+      </w:r>
+      <w:r>
+        <w:rPr>
+          <w:b/>
+          <w:bCs/>
+        </w:rPr>
+        <w:t>3 criteri</w:t>
+      </w:r>
+      <w:r>
+        <w:t xml:space="preserve"> per mettere l’interfaccia in forwarding:</w:t>
+      </w:r>
+    </w:p>
+    <w:p>
+      <w:pPr>
+        <w:pStyle w:val="Paragrafoelenco"/>
+        <w:numPr>
+          <w:ilvl w:val="0"/>
+          <w:numId w:val="34"/>
+        </w:numPr>
+        <w:tabs>
+          <w:tab w:val="left" w:pos="2600"/>
+        </w:tabs>
+      </w:pPr>
+      <w:r>
+        <w:rPr>
+          <w:lang w:val="nl-NL"/>
+        </w:rPr>
+        <w:t xml:space="preserve">STP elegge un </w:t>
+      </w:r>
+      <w:r>
+        <w:rPr>
+          <w:lang w:val="nl-NL"/>
+        </w:rPr>
+        <w:t>root</w:t>
+      </w:r>
+      <w:r>
+        <w:rPr>
+          <w:lang w:val="nl-NL"/>
+        </w:rPr>
+        <w:t xml:space="preserve"> switch. </w:t>
+      </w:r>
+      <w:r>
+        <w:t>STP mette tutte le interfacce attive in forwarding perché è lo switch principale.</w:t>
+      </w:r>
+    </w:p>
+    <w:p>
+      <w:pPr>
+        <w:pStyle w:val="Paragrafoelenco"/>
+        <w:numPr>
+          <w:ilvl w:val="0"/>
+          <w:numId w:val="34"/>
+        </w:numPr>
+        <w:tabs>
+          <w:tab w:val="left" w:pos="2600"/>
+        </w:tabs>
+      </w:pPr>
+      <w:r>
+        <w:t xml:space="preserve">Qualunque altro switch considera quali delle sue porte ha il costo amministrativo minore, nel percorso fra se stesso e il capo switch. Questo è il </w:t>
+      </w:r>
+      <w:r>
+        <w:rPr>
+          <w:b/>
+          <w:bCs/>
+        </w:rPr>
+        <w:t>root cost</w:t>
+      </w:r>
+      <w:r>
+        <w:t>.</w:t>
+      </w:r>
+      <w:r>
+        <w:t xml:space="preserve"> Questa porta viene definita </w:t>
+      </w:r>
+      <w:r>
+        <w:rPr>
+          <w:b/>
+          <w:bCs/>
+        </w:rPr>
+        <w:t>root port</w:t>
+      </w:r>
+      <w:r>
+        <w:t xml:space="preserve">, e viene messa in </w:t>
+      </w:r>
+      <w:r>
+        <w:rPr>
+          <w:b/>
+          <w:bCs/>
+        </w:rPr>
+        <w:t>forwarding</w:t>
+      </w:r>
+      <w:r>
+        <w:t>.</w:t>
+      </w:r>
+    </w:p>
+    <w:p>
+      <w:pPr>
+        <w:pStyle w:val="Paragrafoelenco"/>
+        <w:numPr>
+          <w:ilvl w:val="0"/>
+          <w:numId w:val="34"/>
+        </w:numPr>
+        <w:tabs>
+          <w:tab w:val="left" w:pos="2600"/>
+        </w:tabs>
+      </w:pPr>
+      <w:r>
+        <w:t>Molti switch possono essere collegati allo stesso ethernet segment, ma basandoci sul fatto che il link connette due device, un link avrà al max due device. Con due switch connessi fra loro, quello con il root cost minore è messo in forwarding state. Quello switch è il “</w:t>
+      </w:r>
+      <w:r>
+        <w:rPr>
+          <w:b/>
+          <w:bCs/>
+        </w:rPr>
+        <w:t>designated switch</w:t>
+      </w:r>
+      <w:r>
+        <w:t xml:space="preserve">”, e la porta dello switch connessa al segmento, è la </w:t>
+      </w:r>
+      <w:r>
+        <w:rPr>
+          <w:b/>
+          <w:bCs/>
+        </w:rPr>
+        <w:t>designated port</w:t>
+      </w:r>
+      <w:r>
+        <w:t xml:space="preserve"> (DP).</w:t>
+      </w:r>
+    </w:p>
+    <w:p>
+      <w:pPr>
+        <w:tabs>
+          <w:tab w:val="left" w:pos="2600"/>
+        </w:tabs>
         <w:rPr>
           <w:b/>
           <w:bCs/>
@@ -12969,9 +13736,7 @@
           <w:szCs w:val="26"/>
           <w:lang w:val="en-US"/>
         </w:rPr>
-        <w:lastRenderedPageBreak/>
-        <w:t>Mismatch Native VLAN</w:t>
-      </w:r>
+      </w:pPr>
       <w:r>
         <w:rPr>
           <w:b/>
@@ -12980,7 +13745,7 @@
           <w:szCs w:val="26"/>
           <w:lang w:val="en-US"/>
         </w:rPr>
-        <w:t>: VLAN Hoppi</w:t>
+        <w:t xml:space="preserve">STP bridge ID &amp; Hello </w:t>
       </w:r>
       <w:r>
         <w:rPr>
@@ -12990,122 +13755,405 @@
           <w:szCs w:val="26"/>
           <w:lang w:val="en-US"/>
         </w:rPr>
-        <w:t>ng</w:t>
-      </w:r>
-    </w:p>
-    <w:p>
-      <w:pPr>
-        <w:tabs>
-          <w:tab w:val="left" w:pos="2600"/>
-        </w:tabs>
-        <w:rPr>
-          <w:b/>
-          <w:bCs/>
-          <w:i/>
-          <w:iCs/>
-        </w:rPr>
-      </w:pPr>
-      <w:r>
-        <w:t xml:space="preserve">E’ possibile settare la VLAN nativa ad altre VLAN con il comando </w:t>
-      </w:r>
-      <w:r>
-        <w:rPr>
-          <w:b/>
-          <w:bCs/>
-        </w:rPr>
-        <w:t xml:space="preserve">switchport trunk native vlan </w:t>
-      </w:r>
-      <w:r>
-        <w:rPr>
-          <w:b/>
-          <w:bCs/>
-        </w:rPr>
-        <w:t>“</w:t>
-      </w:r>
-      <w:r>
-        <w:rPr>
-          <w:b/>
-          <w:bCs/>
-          <w:i/>
-          <w:iCs/>
-        </w:rPr>
-        <w:t>id-vlan</w:t>
-      </w:r>
-      <w:r>
-        <w:rPr>
-          <w:b/>
-          <w:bCs/>
-          <w:i/>
-          <w:iCs/>
-        </w:rPr>
-        <w:t>”.</w:t>
-      </w:r>
-    </w:p>
-    <w:p>
-      <w:pPr>
-        <w:tabs>
-          <w:tab w:val="left" w:pos="2600"/>
-        </w:tabs>
-      </w:pPr>
-      <w:r>
-        <w:t>Quando uno switch ha una native VLAN settata in modo diverso dagli switch “vicini”, ciò farà saltare il frame da una VLAN ad un'altra.</w:t>
-      </w:r>
-    </w:p>
-    <w:p>
-      <w:pPr>
-        <w:tabs>
-          <w:tab w:val="left" w:pos="2600"/>
-        </w:tabs>
-      </w:pPr>
-      <w:r>
-        <w:rPr>
-          <w:b/>
-          <w:bCs/>
-        </w:rPr>
-        <w:t>Esempio</w:t>
-      </w:r>
-      <w:r>
-        <w:t xml:space="preserve">: se SW1 spedisce un frame su Native VLAN 1 su una trunk 802.1Q, SW1 ovviamente non aggiungerà una VLAN header al frame, com’è normale per le native VLAN. SW2 riceverà il frame senza header e penserà che il frame è parte della sua native VLAN, ma se SW2 è configurato </w:t>
-      </w:r>
-      <w:r>
-        <w:t xml:space="preserve">con Native VLAN 2, cercherà di spedire il frame sulla VLAN 2. </w:t>
-      </w:r>
-    </w:p>
-    <w:p>
-      <w:pPr>
-        <w:tabs>
-          <w:tab w:val="left" w:pos="2600"/>
-        </w:tabs>
-      </w:pPr>
-      <w:r>
-        <w:t xml:space="preserve">Questo è il </w:t>
-      </w:r>
-      <w:r>
-        <w:rPr>
-          <w:b/>
-          <w:bCs/>
-        </w:rPr>
-        <w:t>VLAN Hopping</w:t>
-      </w:r>
-      <w:r>
-        <w:t>, mandare un frame destinato ad una VLAN in un’altra VLAN.</w:t>
-      </w:r>
-    </w:p>
-    <w:p>
-      <w:pPr>
-        <w:tabs>
-          <w:tab w:val="left" w:pos="2600"/>
-        </w:tabs>
-      </w:pPr>
-    </w:p>
-    <w:p>
-      <w:pPr>
-        <w:tabs>
-          <w:tab w:val="left" w:pos="2600"/>
-        </w:tabs>
-      </w:pPr>
-      <w:r>
-        <w:t>CAP. 9 pag. 266</w:t>
+        <w:t>BPDU</w:t>
+      </w:r>
+    </w:p>
+    <w:p>
+      <w:pPr>
+        <w:tabs>
+          <w:tab w:val="left" w:pos="2600"/>
+        </w:tabs>
+      </w:pPr>
+      <w:r>
+        <w:t>Lo STA inizia con l</w:t>
+      </w:r>
+      <w:r>
+        <w:t xml:space="preserve">’elezione di uno switch come root switch. Per decidere quale degli switch sarà eletto come root tutti gli switch in collegamento fra loro si scambiano degli </w:t>
+      </w:r>
+      <w:r>
+        <w:rPr>
+          <w:b/>
+          <w:bCs/>
+        </w:rPr>
+        <w:t>STP messages</w:t>
+      </w:r>
+      <w:r>
+        <w:rPr>
+          <w:b/>
+          <w:bCs/>
+        </w:rPr>
+        <w:t xml:space="preserve"> </w:t>
+      </w:r>
+      <w:r>
+        <w:t xml:space="preserve">contenenti il </w:t>
+      </w:r>
+      <w:r>
+        <w:rPr>
+          <w:b/>
+          <w:bCs/>
+        </w:rPr>
+        <w:t>bridge ID</w:t>
+      </w:r>
+      <w:r>
+        <w:t>.</w:t>
+      </w:r>
+    </w:p>
+    <w:p>
+      <w:pPr>
+        <w:tabs>
+          <w:tab w:val="left" w:pos="2600"/>
+        </w:tabs>
+      </w:pPr>
+      <w:r>
+        <w:rPr>
+          <w:b/>
+          <w:bCs/>
+        </w:rPr>
+        <w:t>STP/RSTP bridge ID</w:t>
+      </w:r>
+      <w:r>
+        <w:t xml:space="preserve"> è un</w:t>
+      </w:r>
+      <w:r>
+        <w:t xml:space="preserve"> valore unico per ogni switch lungo da 8 byte. E’ formato da 2 byte del </w:t>
+      </w:r>
+      <w:r>
+        <w:rPr>
+          <w:b/>
+          <w:bCs/>
+        </w:rPr>
+        <w:t>priority field</w:t>
+      </w:r>
+      <w:r>
+        <w:t xml:space="preserve"> e 6 byte del </w:t>
+      </w:r>
+      <w:r>
+        <w:rPr>
+          <w:b/>
+          <w:bCs/>
+        </w:rPr>
+        <w:t>system ID</w:t>
+      </w:r>
+      <w:r>
+        <w:t xml:space="preserve">, quest’ultimo basato sul MAC Address di ogni switch, il che rende il BID unico per ognuno. </w:t>
+      </w:r>
+    </w:p>
+    <w:p>
+      <w:pPr>
+        <w:tabs>
+          <w:tab w:val="left" w:pos="2600"/>
+        </w:tabs>
+      </w:pPr>
+      <w:r>
+        <w:rPr>
+          <w:noProof/>
+        </w:rPr>
+        <w:drawing>
+          <wp:anchor distT="0" distB="0" distL="114300" distR="114300" simplePos="0" relativeHeight="251702272" behindDoc="0" locked="0" layoutInCell="1" allowOverlap="1" wp14:anchorId="7FAB87D1" wp14:editId="6A2FCA3D">
+            <wp:simplePos x="0" y="0"/>
+            <wp:positionH relativeFrom="margin">
+              <wp:align>right</wp:align>
+            </wp:positionH>
+            <wp:positionV relativeFrom="paragraph">
+              <wp:posOffset>44450</wp:posOffset>
+            </wp:positionV>
+            <wp:extent cx="3554730" cy="1149350"/>
+            <wp:effectExtent l="0" t="0" r="7620" b="0"/>
+            <wp:wrapSquare wrapText="bothSides"/>
+            <wp:docPr id="58" name="Immagine 58"/>
+            <wp:cNvGraphicFramePr>
+              <a:graphicFrameLocks xmlns:a="http://schemas.openxmlformats.org/drawingml/2006/main" noChangeAspect="1"/>
+            </wp:cNvGraphicFramePr>
+            <a:graphic xmlns:a="http://schemas.openxmlformats.org/drawingml/2006/main">
+              <a:graphicData uri="http://schemas.openxmlformats.org/drawingml/2006/picture">
+                <pic:pic xmlns:pic="http://schemas.openxmlformats.org/drawingml/2006/picture">
+                  <pic:nvPicPr>
+                    <pic:cNvPr id="1" name=""/>
+                    <pic:cNvPicPr/>
+                  </pic:nvPicPr>
+                  <pic:blipFill>
+                    <a:blip r:embed="rId64">
+                      <a:extLst>
+                        <a:ext uri="{28A0092B-C50C-407E-A947-70E740481C1C}">
+                          <a14:useLocalDpi xmlns:a14="http://schemas.microsoft.com/office/drawing/2010/main" val="0"/>
+                        </a:ext>
+                      </a:extLst>
+                    </a:blip>
+                    <a:stretch>
+                      <a:fillRect/>
+                    </a:stretch>
+                  </pic:blipFill>
+                  <pic:spPr>
+                    <a:xfrm>
+                      <a:off x="0" y="0"/>
+                      <a:ext cx="3554730" cy="1149350"/>
+                    </a:xfrm>
+                    <a:prstGeom prst="rect">
+                      <a:avLst/>
+                    </a:prstGeom>
+                  </pic:spPr>
+                </pic:pic>
+              </a:graphicData>
+            </a:graphic>
+            <wp14:sizeRelH relativeFrom="page">
+              <wp14:pctWidth>0</wp14:pctWidth>
+            </wp14:sizeRelH>
+            <wp14:sizeRelV relativeFrom="page">
+              <wp14:pctHeight>0</wp14:pctHeight>
+            </wp14:sizeRelV>
+          </wp:anchor>
+        </w:drawing>
+      </w:r>
+      <w:r>
+        <w:t xml:space="preserve">STP/RSTP usa mex chiamati </w:t>
+      </w:r>
+      <w:r>
+        <w:rPr>
+          <w:b/>
+          <w:bCs/>
+        </w:rPr>
+        <w:t>Bridge Protocol Data Unites</w:t>
+      </w:r>
+      <w:r>
+        <w:t xml:space="preserve"> (BPDU), anche chiamati </w:t>
+      </w:r>
+      <w:r>
+        <w:rPr>
+          <w:b/>
+          <w:bCs/>
+        </w:rPr>
+        <w:t>configuration BPDU</w:t>
+      </w:r>
+      <w:r>
+        <w:t xml:space="preserve">, i quali vengono usati dagli switch per scambiarsi info fra loro. Il BPDU più comune è chiamato </w:t>
+      </w:r>
+      <w:r>
+        <w:rPr>
+          <w:b/>
+          <w:bCs/>
+        </w:rPr>
+        <w:t>Hello BPDU</w:t>
+      </w:r>
+      <w:r>
+        <w:t>, che include molti dettagli, tra cui il source BID. Analizzando i BID gli switch possono capire quale fra loro ha mandato quale Hello BPDU.</w:t>
+      </w:r>
+    </w:p>
+    <w:p>
+      <w:pPr>
+        <w:tabs>
+          <w:tab w:val="left" w:pos="2600"/>
+        </w:tabs>
+      </w:pPr>
+    </w:p>
+    <w:p>
+      <w:pPr>
+        <w:tabs>
+          <w:tab w:val="left" w:pos="2600"/>
+        </w:tabs>
+      </w:pPr>
+    </w:p>
+    <w:p>
+      <w:pPr>
+        <w:tabs>
+          <w:tab w:val="left" w:pos="2600"/>
+        </w:tabs>
+        <w:rPr>
+          <w:b/>
+          <w:bCs/>
+          <w:sz w:val="26"/>
+          <w:szCs w:val="26"/>
+        </w:rPr>
+      </w:pPr>
+      <w:r>
+        <w:rPr>
+          <w:b/>
+          <w:bCs/>
+          <w:sz w:val="26"/>
+          <w:szCs w:val="26"/>
+        </w:rPr>
+        <w:lastRenderedPageBreak/>
+        <w:t>Eleggere il root Switch</w:t>
+      </w:r>
+    </w:p>
+    <w:p>
+      <w:pPr>
+        <w:tabs>
+          <w:tab w:val="left" w:pos="2600"/>
+        </w:tabs>
+      </w:pPr>
+      <w:r>
+        <w:t>Per eleggerlo gli switch si basano sul BID all’interno delle BPDU. Il root switch sarà quello con il BID minore.</w:t>
+      </w:r>
+    </w:p>
+    <w:p>
+      <w:pPr>
+        <w:tabs>
+          <w:tab w:val="left" w:pos="2600"/>
+        </w:tabs>
+      </w:pPr>
+      <w:r>
+        <w:t xml:space="preserve">Dato che il BID si divide in due parti, si inizia guardando il </w:t>
+      </w:r>
+      <w:r>
+        <w:rPr>
+          <w:b/>
+          <w:bCs/>
+        </w:rPr>
+        <w:t>priority field</w:t>
+      </w:r>
+      <w:r>
+        <w:rPr>
+          <w:b/>
+          <w:bCs/>
+        </w:rPr>
+        <w:t xml:space="preserve">: </w:t>
+      </w:r>
+      <w:r>
+        <w:t xml:space="preserve">essenzialmente quello con la priorità più bassa diventa root. Per esempio se uno switch ha di priorità 4000 e un altro 8000, il primo diventa root. Se avviene un </w:t>
+      </w:r>
+      <w:r>
+        <w:rPr>
+          <w:b/>
+          <w:bCs/>
+        </w:rPr>
+        <w:t>pareggio</w:t>
+      </w:r>
+      <w:r>
+        <w:rPr>
+          <w:b/>
+          <w:bCs/>
+        </w:rPr>
+        <w:t xml:space="preserve">, </w:t>
+      </w:r>
+      <w:r>
+        <w:t xml:space="preserve">si usa il </w:t>
+      </w:r>
+      <w:r>
+        <w:rPr>
+          <w:b/>
+          <w:bCs/>
+        </w:rPr>
+        <w:t>system ID</w:t>
+      </w:r>
+      <w:r>
+        <w:t>, allora si guarda lo switch con il MAC più basso. Per esempio se uno switch ha come MAC 020000000000 e un altro ha 081111111111, il primo diventerà root.</w:t>
+      </w:r>
+    </w:p>
+    <w:p>
+      <w:pPr>
+        <w:tabs>
+          <w:tab w:val="left" w:pos="2600"/>
+        </w:tabs>
+      </w:pPr>
+      <w:r>
+        <w:rPr>
+          <w:noProof/>
+        </w:rPr>
+        <w:drawing>
+          <wp:anchor distT="0" distB="0" distL="114300" distR="114300" simplePos="0" relativeHeight="251703296" behindDoc="0" locked="0" layoutInCell="1" allowOverlap="1" wp14:anchorId="0E35C138" wp14:editId="3FFA9B07">
+            <wp:simplePos x="0" y="0"/>
+            <wp:positionH relativeFrom="column">
+              <wp:posOffset>3140710</wp:posOffset>
+            </wp:positionH>
+            <wp:positionV relativeFrom="paragraph">
+              <wp:posOffset>349885</wp:posOffset>
+            </wp:positionV>
+            <wp:extent cx="3270250" cy="1778992"/>
+            <wp:effectExtent l="0" t="0" r="6350" b="0"/>
+            <wp:wrapSquare wrapText="bothSides"/>
+            <wp:docPr id="60" name="Immagine 60"/>
+            <wp:cNvGraphicFramePr>
+              <a:graphicFrameLocks xmlns:a="http://schemas.openxmlformats.org/drawingml/2006/main" noChangeAspect="1"/>
+            </wp:cNvGraphicFramePr>
+            <a:graphic xmlns:a="http://schemas.openxmlformats.org/drawingml/2006/main">
+              <a:graphicData uri="http://schemas.openxmlformats.org/drawingml/2006/picture">
+                <pic:pic xmlns:pic="http://schemas.openxmlformats.org/drawingml/2006/picture">
+                  <pic:nvPicPr>
+                    <pic:cNvPr id="1" name=""/>
+                    <pic:cNvPicPr/>
+                  </pic:nvPicPr>
+                  <pic:blipFill>
+                    <a:blip r:embed="rId65">
+                      <a:extLst>
+                        <a:ext uri="{28A0092B-C50C-407E-A947-70E740481C1C}">
+                          <a14:useLocalDpi xmlns:a14="http://schemas.microsoft.com/office/drawing/2010/main" val="0"/>
+                        </a:ext>
+                      </a:extLst>
+                    </a:blip>
+                    <a:stretch>
+                      <a:fillRect/>
+                    </a:stretch>
+                  </pic:blipFill>
+                  <pic:spPr>
+                    <a:xfrm>
+                      <a:off x="0" y="0"/>
+                      <a:ext cx="3270250" cy="1778992"/>
+                    </a:xfrm>
+                    <a:prstGeom prst="rect">
+                      <a:avLst/>
+                    </a:prstGeom>
+                  </pic:spPr>
+                </pic:pic>
+              </a:graphicData>
+            </a:graphic>
+            <wp14:sizeRelH relativeFrom="page">
+              <wp14:pctWidth>0</wp14:pctWidth>
+            </wp14:sizeRelH>
+            <wp14:sizeRelV relativeFrom="page">
+              <wp14:pctHeight>0</wp14:pctHeight>
+            </wp14:sizeRelV>
+          </wp:anchor>
+        </w:drawing>
+      </w:r>
+      <w:r>
+        <w:rPr>
+          <w:b/>
+          <w:bCs/>
+        </w:rPr>
+        <w:t>Il processo di elezione</w:t>
+      </w:r>
+      <w:r>
+        <w:t xml:space="preserve"> inizia con tutti gli switch che chiedono di diventare root, mandando Hello BPDU con all’interno la propria BID come root BID. Se uno switch riceve un BPDU che ha un BID migliore del suo, cioè minore, quello switch smette di candidarsi e inizia </w:t>
+      </w:r>
+      <w:r>
+        <w:t>ad inviare il BPDU dell’altro.</w:t>
+      </w:r>
+    </w:p>
+    <w:p>
+      <w:pPr>
+        <w:tabs>
+          <w:tab w:val="left" w:pos="2600"/>
+        </w:tabs>
+      </w:pPr>
+      <w:r>
+        <w:t>In breve funziona come le elezioni politiche, il candidato meno popolare si ritira e supporta il candidato più popolare. Quando tutti gli switch saranno d’accordo su chi ha il BID minore si avrà un root switch.</w:t>
+      </w:r>
+    </w:p>
+    <w:p>
+      <w:pPr>
+        <w:tabs>
+          <w:tab w:val="left" w:pos="2600"/>
+        </w:tabs>
+      </w:pPr>
+      <w:r>
+        <w:t>Nella figura (&gt;) vince SW1, perché ha il BID minore.</w:t>
+      </w:r>
+    </w:p>
+    <w:p>
+      <w:pPr>
+        <w:tabs>
+          <w:tab w:val="left" w:pos="2600"/>
+        </w:tabs>
+      </w:pPr>
+    </w:p>
+    <w:p>
+      <w:pPr>
+        <w:tabs>
+          <w:tab w:val="left" w:pos="2600"/>
+        </w:tabs>
+      </w:pPr>
+      <w:r>
+        <w:t>PAG. 220 (274)</w:t>
       </w:r>
     </w:p>
     <w:p>
@@ -14965,6 +16013,95 @@
     </w:lvl>
   </w:abstractNum>
   <w:abstractNum w:abstractNumId="19" w15:restartNumberingAfterBreak="0">
+    <w:nsid w:val="4D77037E"/>
+    <w:multiLevelType w:val="hybridMultilevel"/>
+    <w:tmpl w:val="A166369C"/>
+    <w:lvl w:ilvl="0" w:tplc="04100019">
+      <w:start w:val="1"/>
+      <w:numFmt w:val="lowerLetter"/>
+      <w:lvlText w:val="%1."/>
+      <w:lvlJc w:val="left"/>
+      <w:pPr>
+        <w:ind w:left="720" w:hanging="360"/>
+      </w:pPr>
+      <w:rPr>
+        <w:rFonts w:hint="default"/>
+      </w:rPr>
+    </w:lvl>
+    <w:lvl w:ilvl="1" w:tplc="04100019" w:tentative="1">
+      <w:start w:val="1"/>
+      <w:numFmt w:val="lowerLetter"/>
+      <w:lvlText w:val="%2."/>
+      <w:lvlJc w:val="left"/>
+      <w:pPr>
+        <w:ind w:left="1440" w:hanging="360"/>
+      </w:pPr>
+    </w:lvl>
+    <w:lvl w:ilvl="2" w:tplc="0410001B" w:tentative="1">
+      <w:start w:val="1"/>
+      <w:numFmt w:val="lowerRoman"/>
+      <w:lvlText w:val="%3."/>
+      <w:lvlJc w:val="right"/>
+      <w:pPr>
+        <w:ind w:left="2160" w:hanging="180"/>
+      </w:pPr>
+    </w:lvl>
+    <w:lvl w:ilvl="3" w:tplc="0410000F" w:tentative="1">
+      <w:start w:val="1"/>
+      <w:numFmt w:val="decimal"/>
+      <w:lvlText w:val="%4."/>
+      <w:lvlJc w:val="left"/>
+      <w:pPr>
+        <w:ind w:left="2880" w:hanging="360"/>
+      </w:pPr>
+    </w:lvl>
+    <w:lvl w:ilvl="4" w:tplc="04100019" w:tentative="1">
+      <w:start w:val="1"/>
+      <w:numFmt w:val="lowerLetter"/>
+      <w:lvlText w:val="%5."/>
+      <w:lvlJc w:val="left"/>
+      <w:pPr>
+        <w:ind w:left="3600" w:hanging="360"/>
+      </w:pPr>
+    </w:lvl>
+    <w:lvl w:ilvl="5" w:tplc="0410001B" w:tentative="1">
+      <w:start w:val="1"/>
+      <w:numFmt w:val="lowerRoman"/>
+      <w:lvlText w:val="%6."/>
+      <w:lvlJc w:val="right"/>
+      <w:pPr>
+        <w:ind w:left="4320" w:hanging="180"/>
+      </w:pPr>
+    </w:lvl>
+    <w:lvl w:ilvl="6" w:tplc="0410000F" w:tentative="1">
+      <w:start w:val="1"/>
+      <w:numFmt w:val="decimal"/>
+      <w:lvlText w:val="%7."/>
+      <w:lvlJc w:val="left"/>
+      <w:pPr>
+        <w:ind w:left="5040" w:hanging="360"/>
+      </w:pPr>
+    </w:lvl>
+    <w:lvl w:ilvl="7" w:tplc="04100019" w:tentative="1">
+      <w:start w:val="1"/>
+      <w:numFmt w:val="lowerLetter"/>
+      <w:lvlText w:val="%8."/>
+      <w:lvlJc w:val="left"/>
+      <w:pPr>
+        <w:ind w:left="5760" w:hanging="360"/>
+      </w:pPr>
+    </w:lvl>
+    <w:lvl w:ilvl="8" w:tplc="0410001B" w:tentative="1">
+      <w:start w:val="1"/>
+      <w:numFmt w:val="lowerRoman"/>
+      <w:lvlText w:val="%9."/>
+      <w:lvlJc w:val="right"/>
+      <w:pPr>
+        <w:ind w:left="6480" w:hanging="180"/>
+      </w:pPr>
+    </w:lvl>
+  </w:abstractNum>
+  <w:abstractNum w:abstractNumId="20" w15:restartNumberingAfterBreak="0">
     <w:nsid w:val="4EEE475F"/>
     <w:multiLevelType w:val="hybridMultilevel"/>
     <w:tmpl w:val="C77EE634"/>
@@ -15053,7 +16190,7 @@
       </w:pPr>
     </w:lvl>
   </w:abstractNum>
-  <w:abstractNum w:abstractNumId="20" w15:restartNumberingAfterBreak="0">
+  <w:abstractNum w:abstractNumId="21" w15:restartNumberingAfterBreak="0">
     <w:nsid w:val="57C27FE8"/>
     <w:multiLevelType w:val="hybridMultilevel"/>
     <w:tmpl w:val="981869DA"/>
@@ -15142,7 +16279,7 @@
       </w:pPr>
     </w:lvl>
   </w:abstractNum>
-  <w:abstractNum w:abstractNumId="21" w15:restartNumberingAfterBreak="0">
+  <w:abstractNum w:abstractNumId="22" w15:restartNumberingAfterBreak="0">
     <w:nsid w:val="5A1224EC"/>
     <w:multiLevelType w:val="hybridMultilevel"/>
     <w:tmpl w:val="20027180"/>
@@ -15231,7 +16368,96 @@
       </w:pPr>
     </w:lvl>
   </w:abstractNum>
-  <w:abstractNum w:abstractNumId="22" w15:restartNumberingAfterBreak="0">
+  <w:abstractNum w:abstractNumId="23" w15:restartNumberingAfterBreak="0">
+    <w:nsid w:val="5BE101D5"/>
+    <w:multiLevelType w:val="hybridMultilevel"/>
+    <w:tmpl w:val="7DD24C64"/>
+    <w:lvl w:ilvl="0" w:tplc="0410000F">
+      <w:start w:val="1"/>
+      <w:numFmt w:val="decimal"/>
+      <w:lvlText w:val="%1."/>
+      <w:lvlJc w:val="left"/>
+      <w:pPr>
+        <w:ind w:left="720" w:hanging="360"/>
+      </w:pPr>
+      <w:rPr>
+        <w:rFonts w:hint="default"/>
+      </w:rPr>
+    </w:lvl>
+    <w:lvl w:ilvl="1" w:tplc="04100019" w:tentative="1">
+      <w:start w:val="1"/>
+      <w:numFmt w:val="lowerLetter"/>
+      <w:lvlText w:val="%2."/>
+      <w:lvlJc w:val="left"/>
+      <w:pPr>
+        <w:ind w:left="1440" w:hanging="360"/>
+      </w:pPr>
+    </w:lvl>
+    <w:lvl w:ilvl="2" w:tplc="0410001B" w:tentative="1">
+      <w:start w:val="1"/>
+      <w:numFmt w:val="lowerRoman"/>
+      <w:lvlText w:val="%3."/>
+      <w:lvlJc w:val="right"/>
+      <w:pPr>
+        <w:ind w:left="2160" w:hanging="180"/>
+      </w:pPr>
+    </w:lvl>
+    <w:lvl w:ilvl="3" w:tplc="0410000F" w:tentative="1">
+      <w:start w:val="1"/>
+      <w:numFmt w:val="decimal"/>
+      <w:lvlText w:val="%4."/>
+      <w:lvlJc w:val="left"/>
+      <w:pPr>
+        <w:ind w:left="2880" w:hanging="360"/>
+      </w:pPr>
+    </w:lvl>
+    <w:lvl w:ilvl="4" w:tplc="04100019" w:tentative="1">
+      <w:start w:val="1"/>
+      <w:numFmt w:val="lowerLetter"/>
+      <w:lvlText w:val="%5."/>
+      <w:lvlJc w:val="left"/>
+      <w:pPr>
+        <w:ind w:left="3600" w:hanging="360"/>
+      </w:pPr>
+    </w:lvl>
+    <w:lvl w:ilvl="5" w:tplc="0410001B" w:tentative="1">
+      <w:start w:val="1"/>
+      <w:numFmt w:val="lowerRoman"/>
+      <w:lvlText w:val="%6."/>
+      <w:lvlJc w:val="right"/>
+      <w:pPr>
+        <w:ind w:left="4320" w:hanging="180"/>
+      </w:pPr>
+    </w:lvl>
+    <w:lvl w:ilvl="6" w:tplc="0410000F" w:tentative="1">
+      <w:start w:val="1"/>
+      <w:numFmt w:val="decimal"/>
+      <w:lvlText w:val="%7."/>
+      <w:lvlJc w:val="left"/>
+      <w:pPr>
+        <w:ind w:left="5040" w:hanging="360"/>
+      </w:pPr>
+    </w:lvl>
+    <w:lvl w:ilvl="7" w:tplc="04100019" w:tentative="1">
+      <w:start w:val="1"/>
+      <w:numFmt w:val="lowerLetter"/>
+      <w:lvlText w:val="%8."/>
+      <w:lvlJc w:val="left"/>
+      <w:pPr>
+        <w:ind w:left="5760" w:hanging="360"/>
+      </w:pPr>
+    </w:lvl>
+    <w:lvl w:ilvl="8" w:tplc="0410001B" w:tentative="1">
+      <w:start w:val="1"/>
+      <w:numFmt w:val="lowerRoman"/>
+      <w:lvlText w:val="%9."/>
+      <w:lvlJc w:val="right"/>
+      <w:pPr>
+        <w:ind w:left="6480" w:hanging="180"/>
+      </w:pPr>
+    </w:lvl>
+  </w:abstractNum>
+  <w:abstractNum w:abstractNumId="24" w15:restartNumberingAfterBreak="0">
     <w:nsid w:val="616829E9"/>
     <w:multiLevelType w:val="hybridMultilevel"/>
     <w:tmpl w:val="80C44AA0"/>
@@ -15320,7 +16546,7 @@
       </w:pPr>
     </w:lvl>
   </w:abstractNum>
-  <w:abstractNum w:abstractNumId="23" w15:restartNumberingAfterBreak="0">
+  <w:abstractNum w:abstractNumId="25" w15:restartNumberingAfterBreak="0">
     <w:nsid w:val="61AE2300"/>
     <w:multiLevelType w:val="hybridMultilevel"/>
     <w:tmpl w:val="754EB77E"/>
@@ -15433,7 +16659,7 @@
       </w:rPr>
     </w:lvl>
   </w:abstractNum>
-  <w:abstractNum w:abstractNumId="24" w15:restartNumberingAfterBreak="0">
+  <w:abstractNum w:abstractNumId="26" w15:restartNumberingAfterBreak="0">
     <w:nsid w:val="658D0D2A"/>
     <w:multiLevelType w:val="hybridMultilevel"/>
     <w:tmpl w:val="57B08C94"/>
@@ -15522,7 +16748,7 @@
       </w:pPr>
     </w:lvl>
   </w:abstractNum>
-  <w:abstractNum w:abstractNumId="25" w15:restartNumberingAfterBreak="0">
+  <w:abstractNum w:abstractNumId="27" w15:restartNumberingAfterBreak="0">
     <w:nsid w:val="66021D8D"/>
     <w:multiLevelType w:val="hybridMultilevel"/>
     <w:tmpl w:val="D7488FDA"/>
@@ -15611,7 +16837,7 @@
       </w:pPr>
     </w:lvl>
   </w:abstractNum>
-  <w:abstractNum w:abstractNumId="26" w15:restartNumberingAfterBreak="0">
+  <w:abstractNum w:abstractNumId="28" w15:restartNumberingAfterBreak="0">
     <w:nsid w:val="66436B6F"/>
     <w:multiLevelType w:val="hybridMultilevel"/>
     <w:tmpl w:val="A49A32A2"/>
@@ -15700,7 +16926,7 @@
       </w:pPr>
     </w:lvl>
   </w:abstractNum>
-  <w:abstractNum w:abstractNumId="27" w15:restartNumberingAfterBreak="0">
+  <w:abstractNum w:abstractNumId="29" w15:restartNumberingAfterBreak="0">
     <w:nsid w:val="70484F82"/>
     <w:multiLevelType w:val="hybridMultilevel"/>
     <w:tmpl w:val="6B3AE8B8"/>
@@ -15789,7 +17015,7 @@
       </w:pPr>
     </w:lvl>
   </w:abstractNum>
-  <w:abstractNum w:abstractNumId="28" w15:restartNumberingAfterBreak="0">
+  <w:abstractNum w:abstractNumId="30" w15:restartNumberingAfterBreak="0">
     <w:nsid w:val="7367752C"/>
     <w:multiLevelType w:val="hybridMultilevel"/>
     <w:tmpl w:val="C15C9490"/>
@@ -15878,7 +17104,7 @@
       </w:pPr>
     </w:lvl>
   </w:abstractNum>
-  <w:abstractNum w:abstractNumId="29" w15:restartNumberingAfterBreak="0">
+  <w:abstractNum w:abstractNumId="31" w15:restartNumberingAfterBreak="0">
     <w:nsid w:val="75132980"/>
     <w:multiLevelType w:val="hybridMultilevel"/>
     <w:tmpl w:val="CBCCE6B2"/>
@@ -15967,7 +17193,7 @@
       </w:pPr>
     </w:lvl>
   </w:abstractNum>
-  <w:abstractNum w:abstractNumId="30" w15:restartNumberingAfterBreak="0">
+  <w:abstractNum w:abstractNumId="32" w15:restartNumberingAfterBreak="0">
     <w:nsid w:val="794D4875"/>
     <w:multiLevelType w:val="hybridMultilevel"/>
     <w:tmpl w:val="C5BE8D68"/>
@@ -16056,7 +17282,7 @@
       </w:pPr>
     </w:lvl>
   </w:abstractNum>
-  <w:abstractNum w:abstractNumId="31" w15:restartNumberingAfterBreak="0">
+  <w:abstractNum w:abstractNumId="33" w15:restartNumberingAfterBreak="0">
     <w:nsid w:val="7C8303B8"/>
     <w:multiLevelType w:val="hybridMultilevel"/>
     <w:tmpl w:val="C70E18F4"/>
@@ -16149,19 +17375,19 @@
     <w:abstractNumId w:val="15"/>
   </w:num>
   <w:num w:numId="2">
-    <w:abstractNumId w:val="23"/>
+    <w:abstractNumId w:val="25"/>
   </w:num>
   <w:num w:numId="3">
     <w:abstractNumId w:val="13"/>
   </w:num>
   <w:num w:numId="4">
-    <w:abstractNumId w:val="22"/>
+    <w:abstractNumId w:val="24"/>
   </w:num>
   <w:num w:numId="5">
-    <w:abstractNumId w:val="30"/>
+    <w:abstractNumId w:val="32"/>
   </w:num>
   <w:num w:numId="6">
-    <w:abstractNumId w:val="28"/>
+    <w:abstractNumId w:val="30"/>
   </w:num>
   <w:num w:numId="7">
     <w:abstractNumId w:val="9"/>
@@ -16173,16 +17399,16 @@
     <w:abstractNumId w:val="0"/>
   </w:num>
   <w:num w:numId="10">
-    <w:abstractNumId w:val="29"/>
+    <w:abstractNumId w:val="31"/>
   </w:num>
   <w:num w:numId="11">
-    <w:abstractNumId w:val="31"/>
+    <w:abstractNumId w:val="33"/>
   </w:num>
   <w:num w:numId="12">
     <w:abstractNumId w:val="5"/>
   </w:num>
   <w:num w:numId="13">
-    <w:abstractNumId w:val="19"/>
+    <w:abstractNumId w:val="20"/>
   </w:num>
   <w:num w:numId="14">
     <w:abstractNumId w:val="16"/>
@@ -16194,13 +17420,13 @@
     <w:abstractNumId w:val="8"/>
   </w:num>
   <w:num w:numId="17">
-    <w:abstractNumId w:val="20"/>
+    <w:abstractNumId w:val="21"/>
   </w:num>
   <w:num w:numId="18">
     <w:abstractNumId w:val="6"/>
   </w:num>
   <w:num w:numId="19">
-    <w:abstractNumId w:val="24"/>
+    <w:abstractNumId w:val="26"/>
   </w:num>
   <w:num w:numId="20">
     <w:abstractNumId w:val="11"/>
@@ -16209,13 +17435,13 @@
     <w:abstractNumId w:val="7"/>
   </w:num>
   <w:num w:numId="22">
-    <w:abstractNumId w:val="26"/>
+    <w:abstractNumId w:val="28"/>
   </w:num>
   <w:num w:numId="23">
     <w:abstractNumId w:val="12"/>
   </w:num>
   <w:num w:numId="24">
-    <w:abstractNumId w:val="27"/>
+    <w:abstractNumId w:val="29"/>
   </w:num>
   <w:num w:numId="25">
     <w:abstractNumId w:val="14"/>
@@ -16224,7 +17450,7 @@
     <w:abstractNumId w:val="10"/>
   </w:num>
   <w:num w:numId="27">
-    <w:abstractNumId w:val="25"/>
+    <w:abstractNumId w:val="27"/>
   </w:num>
   <w:num w:numId="28">
     <w:abstractNumId w:val="17"/>
@@ -16236,10 +17462,16 @@
     <w:abstractNumId w:val="18"/>
   </w:num>
   <w:num w:numId="31">
-    <w:abstractNumId w:val="21"/>
+    <w:abstractNumId w:val="22"/>
   </w:num>
   <w:num w:numId="32">
     <w:abstractNumId w:val="2"/>
+  </w:num>
+  <w:num w:numId="33">
+    <w:abstractNumId w:val="19"/>
+  </w:num>
+  <w:num w:numId="34">
+    <w:abstractNumId w:val="23"/>
   </w:num>
 </w:numbering>
 </file>

</xml_diff>

<commit_message>
cap. 10 pag. 300
</commit_message>
<xml_diff>
--- a/ccna_riassuntaz.docx
+++ b/ccna_riassuntaz.docx
@@ -22860,27 +22860,660 @@
         <w:tabs>
           <w:tab w:val="left" w:pos="2600"/>
         </w:tabs>
-      </w:pPr>
-      <w:r>
         <w:rPr>
           <w:b/>
           <w:bCs/>
           <w:sz w:val="26"/>
           <w:szCs w:val="26"/>
-        </w:rPr>
-        <w:t xml:space="preserve">STP </w:t>
-      </w:r>
-      <w:proofErr w:type="spellStart"/>
+          <w:lang w:val="en-US"/>
+        </w:rPr>
+      </w:pPr>
       <w:r>
         <w:rPr>
           <w:b/>
           <w:bCs/>
           <w:sz w:val="26"/>
           <w:szCs w:val="26"/>
-        </w:rPr>
-        <w:t>Modes</w:t>
-      </w:r>
-      <w:proofErr w:type="spellEnd"/>
+          <w:lang w:val="en-US"/>
+        </w:rPr>
+        <w:t xml:space="preserve">Bridge ID e System ID extension </w:t>
+      </w:r>
+      <w:proofErr w:type="spellStart"/>
+      <w:r>
+        <w:rPr>
+          <w:b/>
+          <w:bCs/>
+          <w:sz w:val="26"/>
+          <w:szCs w:val="26"/>
+          <w:lang w:val="en-US"/>
+        </w:rPr>
+        <w:t>nell’STP</w:t>
+      </w:r>
+      <w:proofErr w:type="spellEnd"/>
+    </w:p>
+    <w:p>
+      <w:pPr>
+        <w:tabs>
+          <w:tab w:val="left" w:pos="2600"/>
+        </w:tabs>
+      </w:pPr>
+      <w:r>
+        <w:t xml:space="preserve">Originariamente il </w:t>
+      </w:r>
+      <w:r>
+        <w:rPr>
+          <w:b/>
+          <w:bCs/>
+        </w:rPr>
+        <w:t>BID</w:t>
+      </w:r>
+      <w:r>
+        <w:t xml:space="preserve"> era formato d</w:t>
+      </w:r>
+      <w:r>
+        <w:t xml:space="preserve">a </w:t>
+      </w:r>
+      <w:r>
+        <w:rPr>
+          <w:b/>
+          <w:bCs/>
+        </w:rPr>
+        <w:t xml:space="preserve">2 byte di </w:t>
+      </w:r>
+      <w:proofErr w:type="spellStart"/>
+      <w:r>
+        <w:rPr>
+          <w:b/>
+          <w:bCs/>
+        </w:rPr>
+        <w:t>priority</w:t>
+      </w:r>
+      <w:proofErr w:type="spellEnd"/>
+      <w:r>
+        <w:rPr>
+          <w:b/>
+          <w:bCs/>
+        </w:rPr>
+        <w:t xml:space="preserve"> field e 6 byte per MAC </w:t>
+      </w:r>
+      <w:proofErr w:type="spellStart"/>
+      <w:r>
+        <w:rPr>
+          <w:b/>
+          <w:bCs/>
+        </w:rPr>
+        <w:t>Address</w:t>
+      </w:r>
+      <w:proofErr w:type="spellEnd"/>
+      <w:r>
+        <w:t xml:space="preserve">, ora invece per supportare l’utilizzo delle </w:t>
+      </w:r>
+      <w:proofErr w:type="spellStart"/>
+      <w:r>
+        <w:rPr>
+          <w:b/>
+          <w:bCs/>
+        </w:rPr>
+        <w:t>VLANs</w:t>
+      </w:r>
+      <w:proofErr w:type="spellEnd"/>
+      <w:r>
+        <w:rPr>
+          <w:b/>
+          <w:bCs/>
+        </w:rPr>
+        <w:t xml:space="preserve"> </w:t>
+      </w:r>
+      <w:r>
+        <w:t>all’interno dell’MSTP (</w:t>
+      </w:r>
+      <w:r>
+        <w:t>Multiple STP</w:t>
+      </w:r>
+      <w:r>
+        <w:t>)</w:t>
+      </w:r>
+      <w:r>
+        <w:t>,</w:t>
+      </w:r>
+      <w:r>
+        <w:t xml:space="preserve"> il </w:t>
+      </w:r>
+      <w:proofErr w:type="spellStart"/>
+      <w:r>
+        <w:rPr>
+          <w:b/>
+          <w:bCs/>
+        </w:rPr>
+        <w:t>priority</w:t>
+      </w:r>
+      <w:proofErr w:type="spellEnd"/>
+      <w:r>
+        <w:rPr>
+          <w:b/>
+          <w:bCs/>
+        </w:rPr>
+        <w:t xml:space="preserve"> field</w:t>
+      </w:r>
+      <w:r>
+        <w:t xml:space="preserve"> viene separato in due campi, </w:t>
+      </w:r>
+      <w:r>
+        <w:rPr>
+          <w:b/>
+          <w:bCs/>
+        </w:rPr>
+        <w:t xml:space="preserve">uno di 4 bit considerato il nuovo </w:t>
+      </w:r>
+      <w:proofErr w:type="spellStart"/>
+      <w:r>
+        <w:rPr>
+          <w:b/>
+          <w:bCs/>
+        </w:rPr>
+        <w:t>priority</w:t>
+      </w:r>
+      <w:proofErr w:type="spellEnd"/>
+      <w:r>
+        <w:rPr>
+          <w:b/>
+          <w:bCs/>
+        </w:rPr>
+        <w:t xml:space="preserve"> field, seguito da 12 bit chiamato system id extension</w:t>
+      </w:r>
+      <w:r>
+        <w:t>, che rappresenta il VLAN ID.</w:t>
+      </w:r>
+    </w:p>
+    <w:p>
+      <w:pPr>
+        <w:tabs>
+          <w:tab w:val="left" w:pos="2600"/>
+        </w:tabs>
+      </w:pPr>
+      <w:r>
+        <w:t>I Cisco switch permettono di configurare il BID ma solo i 4 bit, con il comando:</w:t>
+      </w:r>
+    </w:p>
+    <w:p>
+      <w:pPr>
+        <w:tabs>
+          <w:tab w:val="left" w:pos="2600"/>
+        </w:tabs>
+        <w:rPr>
+          <w:b/>
+          <w:bCs/>
+        </w:rPr>
+      </w:pPr>
+      <w:proofErr w:type="spellStart"/>
+      <w:r>
+        <w:rPr>
+          <w:b/>
+          <w:bCs/>
+        </w:rPr>
+        <w:t>spanning-tree</w:t>
+      </w:r>
+      <w:proofErr w:type="spellEnd"/>
+      <w:r>
+        <w:rPr>
+          <w:b/>
+          <w:bCs/>
+        </w:rPr>
+        <w:t xml:space="preserve"> </w:t>
+      </w:r>
+      <w:proofErr w:type="spellStart"/>
+      <w:r>
+        <w:rPr>
+          <w:b/>
+          <w:bCs/>
+        </w:rPr>
+        <w:t>vlan</w:t>
+      </w:r>
+      <w:proofErr w:type="spellEnd"/>
+      <w:r>
+        <w:rPr>
+          <w:b/>
+          <w:bCs/>
+        </w:rPr>
+        <w:t xml:space="preserve"> “</w:t>
+      </w:r>
+      <w:proofErr w:type="spellStart"/>
+      <w:r>
+        <w:rPr>
+          <w:b/>
+          <w:bCs/>
+          <w:i/>
+          <w:iCs/>
+        </w:rPr>
+        <w:t>vlan</w:t>
+      </w:r>
+      <w:proofErr w:type="spellEnd"/>
+      <w:r>
+        <w:rPr>
+          <w:b/>
+          <w:bCs/>
+          <w:i/>
+          <w:iCs/>
+        </w:rPr>
+        <w:t>-id</w:t>
+      </w:r>
+      <w:r>
+        <w:rPr>
+          <w:b/>
+          <w:bCs/>
+        </w:rPr>
+        <w:t xml:space="preserve">” </w:t>
+      </w:r>
+      <w:proofErr w:type="spellStart"/>
+      <w:r>
+        <w:rPr>
+          <w:b/>
+          <w:bCs/>
+        </w:rPr>
+        <w:t>priority</w:t>
+      </w:r>
+      <w:proofErr w:type="spellEnd"/>
+      <w:r>
+        <w:rPr>
+          <w:b/>
+          <w:bCs/>
+        </w:rPr>
+        <w:t xml:space="preserve"> “</w:t>
+      </w:r>
+      <w:r>
+        <w:rPr>
+          <w:b/>
+          <w:bCs/>
+          <w:i/>
+          <w:iCs/>
+        </w:rPr>
+        <w:t>x</w:t>
+      </w:r>
+      <w:r>
+        <w:rPr>
+          <w:b/>
+          <w:bCs/>
+        </w:rPr>
+        <w:t>”                   Tabella valori con</w:t>
+      </w:r>
+      <w:r>
+        <w:rPr>
+          <w:b/>
+          <w:bCs/>
+        </w:rPr>
+        <w:t xml:space="preserve">figurabili come </w:t>
+      </w:r>
+      <w:proofErr w:type="spellStart"/>
+      <w:r>
+        <w:rPr>
+          <w:b/>
+          <w:bCs/>
+        </w:rPr>
+        <w:t>priority</w:t>
+      </w:r>
+      <w:proofErr w:type="spellEnd"/>
+    </w:p>
+    <w:p>
+      <w:pPr>
+        <w:tabs>
+          <w:tab w:val="left" w:pos="2600"/>
+        </w:tabs>
+        <w:rPr>
+          <w:noProof/>
+        </w:rPr>
+      </w:pPr>
+      <w:r>
+        <w:rPr>
+          <w:noProof/>
+        </w:rPr>
+        <w:drawing>
+          <wp:anchor distT="0" distB="0" distL="114300" distR="114300" simplePos="0" relativeHeight="251716608" behindDoc="0" locked="0" layoutInCell="1" allowOverlap="1" wp14:anchorId="71AA8D7C" wp14:editId="3187CE39">
+            <wp:simplePos x="0" y="0"/>
+            <wp:positionH relativeFrom="margin">
+              <wp:posOffset>2773680</wp:posOffset>
+            </wp:positionH>
+            <wp:positionV relativeFrom="paragraph">
+              <wp:posOffset>-80645</wp:posOffset>
+            </wp:positionV>
+            <wp:extent cx="3155950" cy="1280652"/>
+            <wp:effectExtent l="0" t="0" r="6350" b="0"/>
+            <wp:wrapSquare wrapText="bothSides"/>
+            <wp:docPr id="72" name="Immagine 72"/>
+            <wp:cNvGraphicFramePr>
+              <a:graphicFrameLocks xmlns:a="http://schemas.openxmlformats.org/drawingml/2006/main" noChangeAspect="1"/>
+            </wp:cNvGraphicFramePr>
+            <a:graphic xmlns:a="http://schemas.openxmlformats.org/drawingml/2006/main">
+              <a:graphicData uri="http://schemas.openxmlformats.org/drawingml/2006/picture">
+                <pic:pic xmlns:pic="http://schemas.openxmlformats.org/drawingml/2006/picture">
+                  <pic:nvPicPr>
+                    <pic:cNvPr id="1" name=""/>
+                    <pic:cNvPicPr/>
+                  </pic:nvPicPr>
+                  <pic:blipFill>
+                    <a:blip r:embed="rId78" cstate="print">
+                      <a:extLst>
+                        <a:ext uri="{28A0092B-C50C-407E-A947-70E740481C1C}">
+                          <a14:useLocalDpi xmlns:a14="http://schemas.microsoft.com/office/drawing/2010/main" val="0"/>
+                        </a:ext>
+                      </a:extLst>
+                    </a:blip>
+                    <a:stretch>
+                      <a:fillRect/>
+                    </a:stretch>
+                  </pic:blipFill>
+                  <pic:spPr>
+                    <a:xfrm>
+                      <a:off x="0" y="0"/>
+                      <a:ext cx="3155950" cy="1280652"/>
+                    </a:xfrm>
+                    <a:prstGeom prst="rect">
+                      <a:avLst/>
+                    </a:prstGeom>
+                  </pic:spPr>
+                </pic:pic>
+              </a:graphicData>
+            </a:graphic>
+            <wp14:sizeRelH relativeFrom="page">
+              <wp14:pctWidth>0</wp14:pctWidth>
+            </wp14:sizeRelH>
+            <wp14:sizeRelV relativeFrom="page">
+              <wp14:pctHeight>0</wp14:pctHeight>
+            </wp14:sizeRelV>
+          </wp:anchor>
+        </w:drawing>
+      </w:r>
+      <w:r>
+        <w:t xml:space="preserve">che richiede un numero decimale tra 0 e 65535, ma non tutti i numeri in questo range funzionano, devono per forza essere </w:t>
+      </w:r>
+      <w:r>
+        <w:rPr>
+          <w:b/>
+          <w:bCs/>
+        </w:rPr>
+        <w:t>multipli di 4096</w:t>
+      </w:r>
+      <w:r>
+        <w:t>.</w:t>
+      </w:r>
+      <w:r>
+        <w:rPr>
+          <w:noProof/>
+        </w:rPr>
+        <w:t xml:space="preserve"> </w:t>
+      </w:r>
+    </w:p>
+    <w:p>
+      <w:pPr>
+        <w:tabs>
+          <w:tab w:val="left" w:pos="2600"/>
+        </w:tabs>
+        <w:rPr>
+          <w:noProof/>
+        </w:rPr>
+      </w:pPr>
+    </w:p>
+    <w:p>
+      <w:pPr>
+        <w:tabs>
+          <w:tab w:val="left" w:pos="2600"/>
+        </w:tabs>
+        <w:rPr>
+          <w:noProof/>
+        </w:rPr>
+      </w:pPr>
+    </w:p>
+    <w:p>
+      <w:pPr>
+        <w:tabs>
+          <w:tab w:val="left" w:pos="2600"/>
+        </w:tabs>
+        <w:rPr>
+          <w:noProof/>
+        </w:rPr>
+      </w:pPr>
+      <w:r>
+        <w:rPr>
+          <w:noProof/>
+        </w:rPr>
+        <w:t>Questo MSTP</w:t>
+      </w:r>
+      <w:r>
+        <w:rPr>
+          <w:noProof/>
+        </w:rPr>
+        <w:t xml:space="preserve"> consente di configurare due switch come più papabili per diventare root switch, con i comandi:</w:t>
+      </w:r>
+    </w:p>
+    <w:p>
+      <w:pPr>
+        <w:tabs>
+          <w:tab w:val="left" w:pos="2600"/>
+        </w:tabs>
+        <w:rPr>
+          <w:b/>
+          <w:bCs/>
+          <w:noProof/>
+          <w:lang w:val="nl-NL"/>
+        </w:rPr>
+      </w:pPr>
+      <w:r>
+        <w:rPr>
+          <w:b/>
+          <w:bCs/>
+          <w:noProof/>
+          <w:lang w:val="nl-NL"/>
+        </w:rPr>
+        <w:t xml:space="preserve">spanning-tree vlan </w:t>
+      </w:r>
+      <w:r>
+        <w:rPr>
+          <w:b/>
+          <w:bCs/>
+          <w:noProof/>
+          <w:lang w:val="nl-NL"/>
+        </w:rPr>
+        <w:t>“</w:t>
+      </w:r>
+      <w:r>
+        <w:rPr>
+          <w:b/>
+          <w:bCs/>
+          <w:noProof/>
+          <w:lang w:val="nl-NL"/>
+        </w:rPr>
+        <w:t>x</w:t>
+      </w:r>
+      <w:r>
+        <w:rPr>
+          <w:b/>
+          <w:bCs/>
+          <w:noProof/>
+          <w:lang w:val="nl-NL"/>
+        </w:rPr>
+        <w:t>”</w:t>
+      </w:r>
+      <w:r>
+        <w:rPr>
+          <w:b/>
+          <w:bCs/>
+          <w:noProof/>
+          <w:lang w:val="nl-NL"/>
+        </w:rPr>
+        <w:t xml:space="preserve"> root primary</w:t>
+      </w:r>
+    </w:p>
+    <w:p>
+      <w:pPr>
+        <w:tabs>
+          <w:tab w:val="left" w:pos="2600"/>
+        </w:tabs>
+        <w:rPr>
+          <w:b/>
+          <w:bCs/>
+          <w:noProof/>
+          <w:lang w:val="nl-NL"/>
+        </w:rPr>
+      </w:pPr>
+      <w:r>
+        <w:rPr>
+          <w:b/>
+          <w:bCs/>
+          <w:noProof/>
+          <w:lang w:val="nl-NL"/>
+        </w:rPr>
+        <w:t xml:space="preserve">spanning-tree vlan </w:t>
+      </w:r>
+      <w:r>
+        <w:rPr>
+          <w:b/>
+          <w:bCs/>
+          <w:noProof/>
+          <w:lang w:val="nl-NL"/>
+        </w:rPr>
+        <w:t>“</w:t>
+      </w:r>
+      <w:r>
+        <w:rPr>
+          <w:b/>
+          <w:bCs/>
+          <w:noProof/>
+          <w:lang w:val="nl-NL"/>
+        </w:rPr>
+        <w:t>x</w:t>
+      </w:r>
+      <w:r>
+        <w:rPr>
+          <w:b/>
+          <w:bCs/>
+          <w:noProof/>
+          <w:lang w:val="nl-NL"/>
+        </w:rPr>
+        <w:t>”</w:t>
+      </w:r>
+      <w:r>
+        <w:rPr>
+          <w:b/>
+          <w:bCs/>
+          <w:noProof/>
+          <w:lang w:val="nl-NL"/>
+        </w:rPr>
+        <w:t xml:space="preserve"> root secondary</w:t>
+      </w:r>
+    </w:p>
+    <w:p>
+      <w:pPr>
+        <w:tabs>
+          <w:tab w:val="left" w:pos="2600"/>
+        </w:tabs>
+        <w:rPr>
+          <w:noProof/>
+        </w:rPr>
+      </w:pPr>
+      <w:r>
+        <w:rPr>
+          <w:noProof/>
+        </w:rPr>
+        <w:t xml:space="preserve">Questi due comandi impongono </w:t>
+      </w:r>
+      <w:r>
+        <w:rPr>
+          <w:noProof/>
+        </w:rPr>
+        <w:t xml:space="preserve">allo switch di prendere una decisione basandosi sul priority value, ma immagazzinando il valore scelto come priority value del comando </w:t>
+      </w:r>
+      <w:r>
+        <w:rPr>
+          <w:b/>
+          <w:bCs/>
+          <w:noProof/>
+        </w:rPr>
+        <w:t>spanning-tree vlan “x” priority “</w:t>
+      </w:r>
+      <w:r>
+        <w:rPr>
+          <w:b/>
+          <w:bCs/>
+          <w:i/>
+          <w:iCs/>
+          <w:noProof/>
+        </w:rPr>
+        <w:t>value</w:t>
+      </w:r>
+      <w:r>
+        <w:rPr>
+          <w:noProof/>
+        </w:rPr>
+        <w:t>”.</w:t>
+      </w:r>
+    </w:p>
+    <w:p>
+      <w:pPr>
+        <w:tabs>
+          <w:tab w:val="left" w:pos="2600"/>
+        </w:tabs>
+        <w:rPr>
+          <w:noProof/>
+        </w:rPr>
+      </w:pPr>
+      <w:r>
+        <w:rPr>
+          <w:noProof/>
+        </w:rPr>
+        <w:t xml:space="preserve">Configurando il root primary lo switch gurda alla priorità del corrente root switch </w:t>
+      </w:r>
+      <w:r>
+        <w:rPr>
+          <w:noProof/>
+        </w:rPr>
+        <w:t>e scelgono o 24576 o 4096, l’importante è che sia minore del root switch.</w:t>
+      </w:r>
+    </w:p>
+    <w:p>
+      <w:pPr>
+        <w:tabs>
+          <w:tab w:val="left" w:pos="2600"/>
+        </w:tabs>
+        <w:rPr>
+          <w:noProof/>
+        </w:rPr>
+      </w:pPr>
+    </w:p>
+    <w:p>
+      <w:pPr>
+        <w:tabs>
+          <w:tab w:val="left" w:pos="2600"/>
+        </w:tabs>
+        <w:rPr>
+          <w:noProof/>
+        </w:rPr>
+      </w:pPr>
+    </w:p>
+    <w:p>
+      <w:pPr>
+        <w:tabs>
+          <w:tab w:val="left" w:pos="2600"/>
+        </w:tabs>
+        <w:rPr>
+          <w:noProof/>
+        </w:rPr>
+      </w:pPr>
+    </w:p>
+    <w:p>
+      <w:pPr>
+        <w:tabs>
+          <w:tab w:val="left" w:pos="2600"/>
+        </w:tabs>
+        <w:rPr>
+          <w:noProof/>
+        </w:rPr>
+      </w:pPr>
+    </w:p>
+    <w:p>
+      <w:pPr>
+        <w:tabs>
+          <w:tab w:val="left" w:pos="2600"/>
+        </w:tabs>
+      </w:pPr>
     </w:p>
     <w:sectPr>
       <w:pgSz w:w="11906" w:h="16838"/>

</xml_diff>

<commit_message>
cap. 12 quasi finito
</commit_message>
<xml_diff>
--- a/ccna_riassuntaz.docx
+++ b/ccna_riassuntaz.docx
@@ -26827,10 +26827,7 @@
         <w:t xml:space="preserve">  </w:t>
       </w:r>
       <w:r>
-        <w:t>indirizzi</w:t>
-      </w:r>
-      <w:r>
-        <w:t xml:space="preserve">, meno due, quello numericamente più basso che è il </w:t>
+        <w:t xml:space="preserve">indirizzi, meno due, quello numericamente più basso che è il </w:t>
       </w:r>
       <w:proofErr w:type="spellStart"/>
       <w:r>
@@ -27148,14 +27145,7 @@
           <w:rStyle w:val="Enfasicorsivo"/>
           <w:vertAlign w:val="superscript"/>
         </w:rPr>
-        <w:t>7</w:t>
-      </w:r>
-      <w:r>
-        <w:rPr>
-          <w:rStyle w:val="Enfasicorsivo"/>
-          <w:vertAlign w:val="superscript"/>
-        </w:rPr>
-        <w:t xml:space="preserve"> </w:t>
+        <w:t xml:space="preserve">7 </w:t>
       </w:r>
       <w:r>
         <w:t>-2 = 126 dunque non è sufficiente, ma</w:t>
@@ -27952,7 +27942,6 @@
           <w:color w:val="000000"/>
           <w:sz w:val="18"/>
           <w:szCs w:val="18"/>
-          <w:lang w:val="en-US"/>
         </w:rPr>
       </w:pPr>
       <w:r>
@@ -27961,9 +27950,8 @@
           <w:color w:val="000000"/>
           <w:sz w:val="18"/>
           <w:szCs w:val="18"/>
-          <w:lang w:val="en-US"/>
-        </w:rPr>
-        <w:t xml:space="preserve">N = Bit </w:t>
+        </w:rPr>
+        <w:t xml:space="preserve">N = Bit parte network. H = bit parte </w:t>
       </w:r>
       <w:proofErr w:type="spellStart"/>
       <w:r>
@@ -27972,9 +27960,8 @@
           <w:color w:val="000000"/>
           <w:sz w:val="18"/>
           <w:szCs w:val="18"/>
-          <w:lang w:val="en-US"/>
-        </w:rPr>
-        <w:t>parte</w:t>
+        </w:rPr>
+        <w:t>host</w:t>
       </w:r>
       <w:proofErr w:type="spellEnd"/>
       <w:r>
@@ -27983,51 +27970,22 @@
           <w:color w:val="000000"/>
           <w:sz w:val="18"/>
           <w:szCs w:val="18"/>
-          <w:lang w:val="en-US"/>
-        </w:rPr>
-        <w:t xml:space="preserve"> network. H = bit </w:t>
-      </w:r>
-      <w:proofErr w:type="spellStart"/>
-      <w:r>
-        <w:rPr>
-          <w:rFonts w:ascii="CiscoSerif-Regular" w:hAnsi="CiscoSerif-Regular" w:cs="CiscoSerif-Regular"/>
-          <w:color w:val="000000"/>
-          <w:sz w:val="18"/>
-          <w:szCs w:val="18"/>
-          <w:lang w:val="en-US"/>
-        </w:rPr>
-        <w:t>parte</w:t>
-      </w:r>
-      <w:proofErr w:type="spellEnd"/>
-      <w:r>
-        <w:rPr>
-          <w:rFonts w:ascii="CiscoSerif-Regular" w:hAnsi="CiscoSerif-Regular" w:cs="CiscoSerif-Regular"/>
-          <w:color w:val="000000"/>
-          <w:sz w:val="18"/>
-          <w:szCs w:val="18"/>
-          <w:lang w:val="en-US"/>
-        </w:rPr>
-        <w:t xml:space="preserve"> host.</w:t>
-      </w:r>
-    </w:p>
-    <w:p>
-      <w:pPr>
-        <w:tabs>
-          <w:tab w:val="left" w:pos="2600"/>
-        </w:tabs>
-        <w:rPr>
-          <w:lang w:val="en-US"/>
-        </w:rPr>
-      </w:pPr>
-    </w:p>
-    <w:p>
-      <w:pPr>
-        <w:tabs>
-          <w:tab w:val="left" w:pos="2600"/>
-        </w:tabs>
-        <w:rPr>
-          <w:lang w:val="en-US"/>
-        </w:rPr>
+        </w:rPr>
+        <w:t>.</w:t>
+      </w:r>
+    </w:p>
+    <w:p>
+      <w:pPr>
+        <w:tabs>
+          <w:tab w:val="left" w:pos="2600"/>
+        </w:tabs>
+      </w:pPr>
+    </w:p>
+    <w:p>
+      <w:pPr>
+        <w:tabs>
+          <w:tab w:val="left" w:pos="2600"/>
+        </w:tabs>
       </w:pPr>
     </w:p>
     <w:p>
@@ -28146,15 +28104,7 @@
           <w:sz w:val="20"/>
           <w:szCs w:val="20"/>
         </w:rPr>
-        <w:t>2</w:t>
-      </w:r>
-      <w:r>
-        <w:rPr>
-          <w:rFonts w:ascii="CiscoSerif-Regular" w:hAnsi="CiscoSerif-Regular" w:cs="CiscoSerif-Regular"/>
-          <w:sz w:val="20"/>
-          <w:szCs w:val="20"/>
-        </w:rPr>
-        <w:t>^s</w:t>
+        <w:t>2^s</w:t>
       </w:r>
       <w:r>
         <w:rPr>
@@ -28212,6 +28162,1123 @@
         <w:tabs>
           <w:tab w:val="left" w:pos="2600"/>
         </w:tabs>
+      </w:pPr>
+    </w:p>
+    <w:p>
+      <w:pPr>
+        <w:tabs>
+          <w:tab w:val="left" w:pos="2600"/>
+        </w:tabs>
+      </w:pPr>
+    </w:p>
+    <w:p>
+      <w:pPr>
+        <w:tabs>
+          <w:tab w:val="left" w:pos="2600"/>
+        </w:tabs>
+        <w:rPr>
+          <w:b/>
+          <w:bCs/>
+          <w:sz w:val="26"/>
+          <w:szCs w:val="26"/>
+        </w:rPr>
+      </w:pPr>
+      <w:r>
+        <w:rPr>
+          <w:noProof/>
+        </w:rPr>
+        <w:lastRenderedPageBreak/>
+        <w:drawing>
+          <wp:anchor distT="0" distB="0" distL="114300" distR="114300" simplePos="0" relativeHeight="251736064" behindDoc="0" locked="0" layoutInCell="1" allowOverlap="1" wp14:anchorId="66A8D830" wp14:editId="2CAE92E3">
+            <wp:simplePos x="0" y="0"/>
+            <wp:positionH relativeFrom="column">
+              <wp:posOffset>-71827</wp:posOffset>
+            </wp:positionH>
+            <wp:positionV relativeFrom="paragraph">
+              <wp:posOffset>297799</wp:posOffset>
+            </wp:positionV>
+            <wp:extent cx="3643630" cy="1093470"/>
+            <wp:effectExtent l="0" t="0" r="0" b="0"/>
+            <wp:wrapSquare wrapText="bothSides"/>
+            <wp:docPr id="92" name="Immagine 92"/>
+            <wp:cNvGraphicFramePr>
+              <a:graphicFrameLocks xmlns:a="http://schemas.openxmlformats.org/drawingml/2006/main" noChangeAspect="1"/>
+            </wp:cNvGraphicFramePr>
+            <a:graphic xmlns:a="http://schemas.openxmlformats.org/drawingml/2006/main">
+              <a:graphicData uri="http://schemas.openxmlformats.org/drawingml/2006/picture">
+                <pic:pic xmlns:pic="http://schemas.openxmlformats.org/drawingml/2006/picture">
+                  <pic:nvPicPr>
+                    <pic:cNvPr id="1" name=""/>
+                    <pic:cNvPicPr/>
+                  </pic:nvPicPr>
+                  <pic:blipFill>
+                    <a:blip r:embed="rId98" cstate="print">
+                      <a:extLst>
+                        <a:ext uri="{28A0092B-C50C-407E-A947-70E740481C1C}">
+                          <a14:useLocalDpi xmlns:a14="http://schemas.microsoft.com/office/drawing/2010/main" val="0"/>
+                        </a:ext>
+                      </a:extLst>
+                    </a:blip>
+                    <a:stretch>
+                      <a:fillRect/>
+                    </a:stretch>
+                  </pic:blipFill>
+                  <pic:spPr>
+                    <a:xfrm>
+                      <a:off x="0" y="0"/>
+                      <a:ext cx="3643630" cy="1093470"/>
+                    </a:xfrm>
+                    <a:prstGeom prst="rect">
+                      <a:avLst/>
+                    </a:prstGeom>
+                  </pic:spPr>
+                </pic:pic>
+              </a:graphicData>
+            </a:graphic>
+            <wp14:sizeRelH relativeFrom="page">
+              <wp14:pctWidth>0</wp14:pctWidth>
+            </wp14:sizeRelH>
+            <wp14:sizeRelV relativeFrom="page">
+              <wp14:pctHeight>0</wp14:pctHeight>
+            </wp14:sizeRelV>
+          </wp:anchor>
+        </w:drawing>
+      </w:r>
+      <w:r>
+        <w:rPr>
+          <w:b/>
+          <w:bCs/>
+          <w:sz w:val="26"/>
+          <w:szCs w:val="26"/>
+        </w:rPr>
+        <w:t>CAP. 12</w:t>
+      </w:r>
+      <w:r>
+        <w:rPr>
+          <w:b/>
+          <w:bCs/>
+          <w:sz w:val="26"/>
+          <w:szCs w:val="26"/>
+        </w:rPr>
+        <w:t xml:space="preserve"> – Classi di indirizzi</w:t>
+      </w:r>
+    </w:p>
+    <w:p>
+      <w:pPr>
+        <w:tabs>
+          <w:tab w:val="left" w:pos="2600"/>
+        </w:tabs>
+      </w:pPr>
+    </w:p>
+    <w:p>
+      <w:pPr>
+        <w:tabs>
+          <w:tab w:val="left" w:pos="2600"/>
+        </w:tabs>
+      </w:pPr>
+    </w:p>
+    <w:p>
+      <w:pPr>
+        <w:tabs>
+          <w:tab w:val="left" w:pos="2600"/>
+        </w:tabs>
+      </w:pPr>
+    </w:p>
+    <w:p>
+      <w:pPr>
+        <w:tabs>
+          <w:tab w:val="left" w:pos="2600"/>
+        </w:tabs>
+      </w:pPr>
+      <w:r>
+        <w:rPr>
+          <w:noProof/>
+        </w:rPr>
+        <w:drawing>
+          <wp:anchor distT="0" distB="0" distL="114300" distR="114300" simplePos="0" relativeHeight="251737088" behindDoc="0" locked="0" layoutInCell="1" allowOverlap="1" wp14:anchorId="4C65F3F5" wp14:editId="44854478">
+            <wp:simplePos x="0" y="0"/>
+            <wp:positionH relativeFrom="column">
+              <wp:posOffset>-66675</wp:posOffset>
+            </wp:positionH>
+            <wp:positionV relativeFrom="paragraph">
+              <wp:posOffset>320040</wp:posOffset>
+            </wp:positionV>
+            <wp:extent cx="3657600" cy="1435100"/>
+            <wp:effectExtent l="0" t="0" r="0" b="0"/>
+            <wp:wrapSquare wrapText="bothSides"/>
+            <wp:docPr id="93" name="Immagine 93"/>
+            <wp:cNvGraphicFramePr>
+              <a:graphicFrameLocks xmlns:a="http://schemas.openxmlformats.org/drawingml/2006/main" noChangeAspect="1"/>
+            </wp:cNvGraphicFramePr>
+            <a:graphic xmlns:a="http://schemas.openxmlformats.org/drawingml/2006/main">
+              <a:graphicData uri="http://schemas.openxmlformats.org/drawingml/2006/picture">
+                <pic:pic xmlns:pic="http://schemas.openxmlformats.org/drawingml/2006/picture">
+                  <pic:nvPicPr>
+                    <pic:cNvPr id="1" name=""/>
+                    <pic:cNvPicPr/>
+                  </pic:nvPicPr>
+                  <pic:blipFill>
+                    <a:blip r:embed="rId99" cstate="print">
+                      <a:extLst>
+                        <a:ext uri="{28A0092B-C50C-407E-A947-70E740481C1C}">
+                          <a14:useLocalDpi xmlns:a14="http://schemas.microsoft.com/office/drawing/2010/main" val="0"/>
+                        </a:ext>
+                      </a:extLst>
+                    </a:blip>
+                    <a:stretch>
+                      <a:fillRect/>
+                    </a:stretch>
+                  </pic:blipFill>
+                  <pic:spPr>
+                    <a:xfrm>
+                      <a:off x="0" y="0"/>
+                      <a:ext cx="3657600" cy="1435100"/>
+                    </a:xfrm>
+                    <a:prstGeom prst="rect">
+                      <a:avLst/>
+                    </a:prstGeom>
+                  </pic:spPr>
+                </pic:pic>
+              </a:graphicData>
+            </a:graphic>
+            <wp14:sizeRelH relativeFrom="page">
+              <wp14:pctWidth>0</wp14:pctWidth>
+            </wp14:sizeRelH>
+            <wp14:sizeRelV relativeFrom="page">
+              <wp14:pctHeight>0</wp14:pctHeight>
+            </wp14:sizeRelV>
+          </wp:anchor>
+        </w:drawing>
+      </w:r>
+    </w:p>
+    <w:p>
+      <w:pPr>
+        <w:tabs>
+          <w:tab w:val="left" w:pos="2600"/>
+        </w:tabs>
+      </w:pPr>
+    </w:p>
+    <w:p>
+      <w:pPr>
+        <w:tabs>
+          <w:tab w:val="left" w:pos="2600"/>
+        </w:tabs>
+      </w:pPr>
+      <w:r>
+        <w:t>NB</w:t>
+      </w:r>
+      <w:r>
+        <w:t>: Gli indirizzi Classe A che iniziano con 0 o 127, sono riservati. B e C non hanno indirizzi riservati.</w:t>
+      </w:r>
+    </w:p>
+    <w:p>
+      <w:pPr>
+        <w:tabs>
+          <w:tab w:val="left" w:pos="2600"/>
+        </w:tabs>
+      </w:pPr>
+    </w:p>
+    <w:p>
+      <w:pPr>
+        <w:tabs>
+          <w:tab w:val="left" w:pos="2600"/>
+        </w:tabs>
+      </w:pPr>
+    </w:p>
+    <w:p>
+      <w:pPr>
+        <w:tabs>
+          <w:tab w:val="left" w:pos="2600"/>
+        </w:tabs>
+      </w:pPr>
+      <w:r>
+        <w:rPr>
+          <w:noProof/>
+        </w:rPr>
+        <w:drawing>
+          <wp:anchor distT="0" distB="0" distL="114300" distR="114300" simplePos="0" relativeHeight="251738112" behindDoc="0" locked="0" layoutInCell="1" allowOverlap="1" wp14:anchorId="09F8ACD0" wp14:editId="666FB01B">
+            <wp:simplePos x="0" y="0"/>
+            <wp:positionH relativeFrom="margin">
+              <wp:posOffset>3130952</wp:posOffset>
+            </wp:positionH>
+            <wp:positionV relativeFrom="paragraph">
+              <wp:posOffset>215796</wp:posOffset>
+            </wp:positionV>
+            <wp:extent cx="3223550" cy="2156614"/>
+            <wp:effectExtent l="0" t="0" r="0" b="0"/>
+            <wp:wrapSquare wrapText="bothSides"/>
+            <wp:docPr id="94" name="Immagine 94"/>
+            <wp:cNvGraphicFramePr>
+              <a:graphicFrameLocks xmlns:a="http://schemas.openxmlformats.org/drawingml/2006/main" noChangeAspect="1"/>
+            </wp:cNvGraphicFramePr>
+            <a:graphic xmlns:a="http://schemas.openxmlformats.org/drawingml/2006/main">
+              <a:graphicData uri="http://schemas.openxmlformats.org/drawingml/2006/picture">
+                <pic:pic xmlns:pic="http://schemas.openxmlformats.org/drawingml/2006/picture">
+                  <pic:nvPicPr>
+                    <pic:cNvPr id="1" name=""/>
+                    <pic:cNvPicPr/>
+                  </pic:nvPicPr>
+                  <pic:blipFill>
+                    <a:blip r:embed="rId100">
+                      <a:extLst>
+                        <a:ext uri="{28A0092B-C50C-407E-A947-70E740481C1C}">
+                          <a14:useLocalDpi xmlns:a14="http://schemas.microsoft.com/office/drawing/2010/main" val="0"/>
+                        </a:ext>
+                      </a:extLst>
+                    </a:blip>
+                    <a:stretch>
+                      <a:fillRect/>
+                    </a:stretch>
+                  </pic:blipFill>
+                  <pic:spPr>
+                    <a:xfrm>
+                      <a:off x="0" y="0"/>
+                      <a:ext cx="3223550" cy="2156614"/>
+                    </a:xfrm>
+                    <a:prstGeom prst="rect">
+                      <a:avLst/>
+                    </a:prstGeom>
+                  </pic:spPr>
+                </pic:pic>
+              </a:graphicData>
+            </a:graphic>
+            <wp14:sizeRelH relativeFrom="page">
+              <wp14:pctWidth>0</wp14:pctWidth>
+            </wp14:sizeRelH>
+            <wp14:sizeRelV relativeFrom="page">
+              <wp14:pctHeight>0</wp14:pctHeight>
+            </wp14:sizeRelV>
+          </wp:anchor>
+        </w:drawing>
+      </w:r>
+    </w:p>
+    <w:p>
+      <w:pPr>
+        <w:tabs>
+          <w:tab w:val="left" w:pos="2600"/>
+        </w:tabs>
+      </w:pPr>
+    </w:p>
+    <w:p>
+      <w:pPr>
+        <w:tabs>
+          <w:tab w:val="left" w:pos="2600"/>
+        </w:tabs>
+      </w:pPr>
+      <w:r>
+        <w:t xml:space="preserve">Classe A: 126 network, 16mln di </w:t>
+      </w:r>
+      <w:proofErr w:type="spellStart"/>
+      <w:r>
+        <w:t>host</w:t>
+      </w:r>
+      <w:proofErr w:type="spellEnd"/>
+      <w:r>
+        <w:t xml:space="preserve"> per network.</w:t>
+      </w:r>
+    </w:p>
+    <w:p>
+      <w:pPr>
+        <w:tabs>
+          <w:tab w:val="left" w:pos="2600"/>
+        </w:tabs>
+        <w:rPr>
+          <w:lang w:val="en-US"/>
+        </w:rPr>
+      </w:pPr>
+      <w:proofErr w:type="spellStart"/>
+      <w:r>
+        <w:rPr>
+          <w:lang w:val="en-US"/>
+        </w:rPr>
+        <w:t>Classe</w:t>
+      </w:r>
+      <w:proofErr w:type="spellEnd"/>
+      <w:r>
+        <w:rPr>
+          <w:lang w:val="en-US"/>
+        </w:rPr>
+        <w:t xml:space="preserve"> B: 16384 network, 65k hosts </w:t>
+      </w:r>
+      <w:r>
+        <w:rPr>
+          <w:lang w:val="en-US"/>
+        </w:rPr>
+        <w:t>per network.</w:t>
+      </w:r>
+    </w:p>
+    <w:p>
+      <w:pPr>
+        <w:tabs>
+          <w:tab w:val="left" w:pos="2600"/>
+        </w:tabs>
+        <w:rPr>
+          <w:lang w:val="en-US"/>
+        </w:rPr>
+      </w:pPr>
+      <w:proofErr w:type="spellStart"/>
+      <w:r>
+        <w:rPr>
+          <w:lang w:val="en-US"/>
+        </w:rPr>
+        <w:t>Classe</w:t>
+      </w:r>
+      <w:proofErr w:type="spellEnd"/>
+      <w:r>
+        <w:rPr>
+          <w:lang w:val="en-US"/>
+        </w:rPr>
+        <w:t xml:space="preserve"> C: 2mln network, 254 host per network.</w:t>
+      </w:r>
+    </w:p>
+    <w:p>
+      <w:pPr>
+        <w:tabs>
+          <w:tab w:val="left" w:pos="2600"/>
+        </w:tabs>
+        <w:rPr>
+          <w:lang w:val="en-US"/>
+        </w:rPr>
+      </w:pPr>
+    </w:p>
+    <w:p>
+      <w:pPr>
+        <w:tabs>
+          <w:tab w:val="left" w:pos="2600"/>
+        </w:tabs>
+        <w:rPr>
+          <w:lang w:val="en-US"/>
+        </w:rPr>
+      </w:pPr>
+    </w:p>
+    <w:p>
+      <w:pPr>
+        <w:tabs>
+          <w:tab w:val="left" w:pos="2600"/>
+        </w:tabs>
+        <w:rPr>
+          <w:lang w:val="en-US"/>
+        </w:rPr>
+      </w:pPr>
+    </w:p>
+    <w:p>
+      <w:pPr>
+        <w:tabs>
+          <w:tab w:val="left" w:pos="2600"/>
+        </w:tabs>
+        <w:rPr>
+          <w:lang w:val="en-US"/>
+        </w:rPr>
+      </w:pPr>
+    </w:p>
+    <w:p>
+      <w:pPr>
+        <w:tabs>
+          <w:tab w:val="left" w:pos="2600"/>
+        </w:tabs>
+        <w:rPr>
+          <w:lang w:val="en-US"/>
+        </w:rPr>
+      </w:pPr>
+      <w:r>
+        <w:rPr>
+          <w:noProof/>
+        </w:rPr>
+        <w:drawing>
+          <wp:anchor distT="0" distB="0" distL="114300" distR="114300" simplePos="0" relativeHeight="251739136" behindDoc="0" locked="0" layoutInCell="1" allowOverlap="1" wp14:anchorId="7E12CCB9" wp14:editId="39133C9E">
+            <wp:simplePos x="0" y="0"/>
+            <wp:positionH relativeFrom="column">
+              <wp:posOffset>79014</wp:posOffset>
+            </wp:positionH>
+            <wp:positionV relativeFrom="paragraph">
+              <wp:posOffset>173355</wp:posOffset>
+            </wp:positionV>
+            <wp:extent cx="2905246" cy="2364770"/>
+            <wp:effectExtent l="0" t="0" r="9525" b="0"/>
+            <wp:wrapSquare wrapText="bothSides"/>
+            <wp:docPr id="95" name="Immagine 95"/>
+            <wp:cNvGraphicFramePr>
+              <a:graphicFrameLocks xmlns:a="http://schemas.openxmlformats.org/drawingml/2006/main" noChangeAspect="1"/>
+            </wp:cNvGraphicFramePr>
+            <a:graphic xmlns:a="http://schemas.openxmlformats.org/drawingml/2006/main">
+              <a:graphicData uri="http://schemas.openxmlformats.org/drawingml/2006/picture">
+                <pic:pic xmlns:pic="http://schemas.openxmlformats.org/drawingml/2006/picture">
+                  <pic:nvPicPr>
+                    <pic:cNvPr id="1" name=""/>
+                    <pic:cNvPicPr/>
+                  </pic:nvPicPr>
+                  <pic:blipFill>
+                    <a:blip r:embed="rId101" cstate="print">
+                      <a:extLst>
+                        <a:ext uri="{28A0092B-C50C-407E-A947-70E740481C1C}">
+                          <a14:useLocalDpi xmlns:a14="http://schemas.microsoft.com/office/drawing/2010/main" val="0"/>
+                        </a:ext>
+                      </a:extLst>
+                    </a:blip>
+                    <a:stretch>
+                      <a:fillRect/>
+                    </a:stretch>
+                  </pic:blipFill>
+                  <pic:spPr>
+                    <a:xfrm>
+                      <a:off x="0" y="0"/>
+                      <a:ext cx="2905246" cy="2364770"/>
+                    </a:xfrm>
+                    <a:prstGeom prst="rect">
+                      <a:avLst/>
+                    </a:prstGeom>
+                  </pic:spPr>
+                </pic:pic>
+              </a:graphicData>
+            </a:graphic>
+            <wp14:sizeRelH relativeFrom="page">
+              <wp14:pctWidth>0</wp14:pctWidth>
+            </wp14:sizeRelH>
+            <wp14:sizeRelV relativeFrom="page">
+              <wp14:pctHeight>0</wp14:pctHeight>
+            </wp14:sizeRelV>
+          </wp:anchor>
+        </w:drawing>
+      </w:r>
+    </w:p>
+    <w:p>
+      <w:pPr>
+        <w:tabs>
+          <w:tab w:val="left" w:pos="2600"/>
+        </w:tabs>
+      </w:pPr>
+      <w:r>
+        <w:t xml:space="preserve">Default </w:t>
+      </w:r>
+      <w:proofErr w:type="spellStart"/>
+      <w:r>
+        <w:t>Mask</w:t>
+      </w:r>
+      <w:proofErr w:type="spellEnd"/>
+      <w:r>
+        <w:t xml:space="preserve"> di ogni Classe A</w:t>
+      </w:r>
+      <w:r>
+        <w:t>, B, C.</w:t>
+      </w:r>
+    </w:p>
+    <w:p>
+      <w:pPr>
+        <w:tabs>
+          <w:tab w:val="left" w:pos="2600"/>
+        </w:tabs>
+      </w:pPr>
+    </w:p>
+    <w:p>
+      <w:pPr>
+        <w:tabs>
+          <w:tab w:val="left" w:pos="2600"/>
+        </w:tabs>
+      </w:pPr>
+    </w:p>
+    <w:p>
+      <w:pPr>
+        <w:tabs>
+          <w:tab w:val="left" w:pos="2600"/>
+        </w:tabs>
+      </w:pPr>
+    </w:p>
+    <w:p>
+      <w:pPr>
+        <w:tabs>
+          <w:tab w:val="left" w:pos="2600"/>
+        </w:tabs>
+      </w:pPr>
+    </w:p>
+    <w:p>
+      <w:pPr>
+        <w:tabs>
+          <w:tab w:val="left" w:pos="2600"/>
+        </w:tabs>
+      </w:pPr>
+    </w:p>
+    <w:p>
+      <w:pPr>
+        <w:tabs>
+          <w:tab w:val="left" w:pos="2600"/>
+        </w:tabs>
+      </w:pPr>
+    </w:p>
+    <w:p>
+      <w:pPr>
+        <w:tabs>
+          <w:tab w:val="left" w:pos="2600"/>
+        </w:tabs>
+      </w:pPr>
+    </w:p>
+    <w:p>
+      <w:pPr>
+        <w:tabs>
+          <w:tab w:val="left" w:pos="2600"/>
+        </w:tabs>
+      </w:pPr>
+    </w:p>
+    <w:p>
+      <w:pPr>
+        <w:tabs>
+          <w:tab w:val="left" w:pos="2600"/>
+        </w:tabs>
+        <w:rPr>
+          <w:b/>
+          <w:bCs/>
+        </w:rPr>
+      </w:pPr>
+    </w:p>
+    <w:p>
+      <w:pPr>
+        <w:tabs>
+          <w:tab w:val="left" w:pos="2600"/>
+        </w:tabs>
+        <w:rPr>
+          <w:b/>
+          <w:bCs/>
+        </w:rPr>
+      </w:pPr>
+    </w:p>
+    <w:p>
+      <w:pPr>
+        <w:tabs>
+          <w:tab w:val="left" w:pos="2600"/>
+        </w:tabs>
+        <w:rPr>
+          <w:b/>
+          <w:bCs/>
+          <w:lang w:val="en-US"/>
+        </w:rPr>
+      </w:pPr>
+      <w:r>
+        <w:rPr>
+          <w:b/>
+          <w:bCs/>
+          <w:lang w:val="en-US"/>
+        </w:rPr>
+        <w:lastRenderedPageBreak/>
+        <w:t>Network ID e Broadcast Address</w:t>
+      </w:r>
+    </w:p>
+    <w:p>
+      <w:pPr>
+        <w:tabs>
+          <w:tab w:val="left" w:pos="2600"/>
+        </w:tabs>
+      </w:pPr>
+      <w:r>
+        <w:t xml:space="preserve">Il Network ID è il numero numericamente più basso del network, cioè il primo. L’indirizzo IP usabile per primo è quello subito dopo il Network ID. Il Broadcast </w:t>
+      </w:r>
+      <w:proofErr w:type="spellStart"/>
+      <w:r>
+        <w:t>Address</w:t>
+      </w:r>
+      <w:proofErr w:type="spellEnd"/>
+      <w:r>
+        <w:t xml:space="preserve"> è il numericamente più alto del network, l’ultimo. L’indirizzo IP usabile per ultimo è quello prima del Broadcast </w:t>
+      </w:r>
+      <w:proofErr w:type="spellStart"/>
+      <w:r>
+        <w:t>Address</w:t>
+      </w:r>
+      <w:proofErr w:type="spellEnd"/>
+      <w:r>
+        <w:t>.</w:t>
+      </w:r>
+    </w:p>
+    <w:p>
+      <w:pPr>
+        <w:tabs>
+          <w:tab w:val="left" w:pos="2600"/>
+        </w:tabs>
+        <w:rPr>
+          <w:b/>
+          <w:bCs/>
+        </w:rPr>
+      </w:pPr>
+      <w:r>
+        <w:rPr>
+          <w:b/>
+          <w:bCs/>
+        </w:rPr>
+        <w:t>Come trovare Broadcast, Network ID, Primo Indirizzo IP e L’ultimo Indirizzo</w:t>
+      </w:r>
+      <w:r>
+        <w:t xml:space="preserve"> </w:t>
+      </w:r>
+      <w:r>
+        <w:rPr>
+          <w:b/>
+          <w:bCs/>
+        </w:rPr>
+        <w:t>IP</w:t>
+      </w:r>
+      <w:r>
+        <w:rPr>
+          <w:b/>
+          <w:bCs/>
+        </w:rPr>
+        <w:t xml:space="preserve">     </w:t>
+      </w:r>
+    </w:p>
+    <w:p>
+      <w:pPr>
+        <w:pStyle w:val="Paragrafoelenco"/>
+        <w:numPr>
+          <w:ilvl w:val="0"/>
+          <w:numId w:val="27"/>
+        </w:numPr>
+        <w:tabs>
+          <w:tab w:val="left" w:pos="2600"/>
+        </w:tabs>
+      </w:pPr>
+      <w:r>
+        <w:t>Determinare la classe dell’indirizzo basandosi sul 1° ottetto</w:t>
+      </w:r>
+    </w:p>
+    <w:p>
+      <w:pPr>
+        <w:pStyle w:val="Paragrafoelenco"/>
+        <w:numPr>
+          <w:ilvl w:val="0"/>
+          <w:numId w:val="27"/>
+        </w:numPr>
+        <w:tabs>
+          <w:tab w:val="left" w:pos="2600"/>
+        </w:tabs>
+      </w:pPr>
+      <w:r>
+        <w:t xml:space="preserve">Dividere gli ottetti della parte </w:t>
+      </w:r>
+      <w:proofErr w:type="spellStart"/>
+      <w:r>
+        <w:t>host</w:t>
+      </w:r>
+      <w:proofErr w:type="spellEnd"/>
+      <w:r>
+        <w:t xml:space="preserve"> da network basandosi sulla classe</w:t>
+      </w:r>
+    </w:p>
+    <w:p>
+      <w:pPr>
+        <w:pStyle w:val="Paragrafoelenco"/>
+        <w:numPr>
+          <w:ilvl w:val="0"/>
+          <w:numId w:val="27"/>
+        </w:numPr>
+        <w:tabs>
+          <w:tab w:val="left" w:pos="2600"/>
+        </w:tabs>
+        <w:rPr>
+          <w:b/>
+          <w:bCs/>
+        </w:rPr>
+      </w:pPr>
+      <w:r>
+        <w:rPr>
+          <w:b/>
+          <w:bCs/>
+        </w:rPr>
+        <w:t>Network ID</w:t>
+      </w:r>
+      <w:r>
+        <w:rPr>
+          <w:b/>
+          <w:bCs/>
+        </w:rPr>
+        <w:t xml:space="preserve"> </w:t>
+      </w:r>
+      <w:r>
+        <w:t xml:space="preserve">&gt; Cambiare tutti gli ottetti della parte </w:t>
+      </w:r>
+      <w:proofErr w:type="spellStart"/>
+      <w:r>
+        <w:t>host</w:t>
+      </w:r>
+      <w:proofErr w:type="spellEnd"/>
+      <w:r>
+        <w:t xml:space="preserve"> a zero.</w:t>
+      </w:r>
+    </w:p>
+    <w:p>
+      <w:pPr>
+        <w:pStyle w:val="Paragrafoelenco"/>
+        <w:numPr>
+          <w:ilvl w:val="0"/>
+          <w:numId w:val="27"/>
+        </w:numPr>
+        <w:tabs>
+          <w:tab w:val="left" w:pos="2600"/>
+        </w:tabs>
+        <w:rPr>
+          <w:b/>
+          <w:bCs/>
+        </w:rPr>
+      </w:pPr>
+      <w:r>
+        <w:rPr>
+          <w:b/>
+          <w:bCs/>
+        </w:rPr>
+        <w:t xml:space="preserve">Primo Indirizzo &gt; </w:t>
+      </w:r>
+      <w:r>
+        <w:t>aggiungere 1 all’ultimo ottetto del Network ID.</w:t>
+      </w:r>
+    </w:p>
+    <w:p>
+      <w:pPr>
+        <w:pStyle w:val="Paragrafoelenco"/>
+        <w:numPr>
+          <w:ilvl w:val="0"/>
+          <w:numId w:val="27"/>
+        </w:numPr>
+        <w:tabs>
+          <w:tab w:val="left" w:pos="2600"/>
+        </w:tabs>
+        <w:rPr>
+          <w:b/>
+          <w:bCs/>
+        </w:rPr>
+      </w:pPr>
+      <w:r>
+        <w:rPr>
+          <w:b/>
+          <w:bCs/>
+        </w:rPr>
+        <w:t xml:space="preserve">Broadcast </w:t>
+      </w:r>
+      <w:proofErr w:type="spellStart"/>
+      <w:r>
+        <w:rPr>
+          <w:b/>
+          <w:bCs/>
+        </w:rPr>
+        <w:t>Address</w:t>
+      </w:r>
+      <w:proofErr w:type="spellEnd"/>
+      <w:r>
+        <w:rPr>
+          <w:b/>
+          <w:bCs/>
+        </w:rPr>
+        <w:t xml:space="preserve"> &gt; </w:t>
+      </w:r>
+      <w:r>
+        <w:t xml:space="preserve">cambiare tutti gli ottetti della parte </w:t>
+      </w:r>
+      <w:proofErr w:type="spellStart"/>
+      <w:r>
+        <w:t>host</w:t>
+      </w:r>
+      <w:proofErr w:type="spellEnd"/>
+      <w:r>
+        <w:t xml:space="preserve"> e metterli a 255.</w:t>
+      </w:r>
+    </w:p>
+    <w:p>
+      <w:pPr>
+        <w:pStyle w:val="Paragrafoelenco"/>
+        <w:numPr>
+          <w:ilvl w:val="0"/>
+          <w:numId w:val="27"/>
+        </w:numPr>
+        <w:tabs>
+          <w:tab w:val="left" w:pos="2600"/>
+        </w:tabs>
+        <w:rPr>
+          <w:b/>
+          <w:bCs/>
+        </w:rPr>
+      </w:pPr>
+      <w:r>
+        <w:rPr>
+          <w:b/>
+          <w:bCs/>
+        </w:rPr>
+        <w:t xml:space="preserve">Ultimo Indirizzo &gt; </w:t>
+      </w:r>
+      <w:r>
+        <w:t xml:space="preserve">sottrarre 1 dal quarto ottetto del Broadcast </w:t>
+      </w:r>
+      <w:proofErr w:type="spellStart"/>
+      <w:r>
+        <w:t>Address</w:t>
+      </w:r>
+      <w:proofErr w:type="spellEnd"/>
+      <w:r>
+        <w:t>.</w:t>
+      </w:r>
+    </w:p>
+    <w:p>
+      <w:pPr>
+        <w:tabs>
+          <w:tab w:val="left" w:pos="2600"/>
+        </w:tabs>
+        <w:ind w:left="720"/>
+        <w:rPr>
+          <w:b/>
+          <w:bCs/>
+        </w:rPr>
+      </w:pPr>
+    </w:p>
+    <w:p>
+      <w:pPr>
+        <w:tabs>
+          <w:tab w:val="left" w:pos="2600"/>
+        </w:tabs>
+        <w:rPr>
+          <w:b/>
+          <w:bCs/>
+          <w:lang w:val="fr-FR"/>
+        </w:rPr>
+      </w:pPr>
+      <w:r>
+        <w:rPr>
+          <w:noProof/>
+        </w:rPr>
+        <w:drawing>
+          <wp:anchor distT="0" distB="0" distL="114300" distR="114300" simplePos="0" relativeHeight="251741184" behindDoc="0" locked="0" layoutInCell="1" allowOverlap="1" wp14:anchorId="16885019" wp14:editId="2C892627">
+            <wp:simplePos x="0" y="0"/>
+            <wp:positionH relativeFrom="column">
+              <wp:posOffset>3290369</wp:posOffset>
+            </wp:positionH>
+            <wp:positionV relativeFrom="paragraph">
+              <wp:posOffset>326631</wp:posOffset>
+            </wp:positionV>
+            <wp:extent cx="2919095" cy="2251075"/>
+            <wp:effectExtent l="0" t="0" r="0" b="0"/>
+            <wp:wrapSquare wrapText="bothSides"/>
+            <wp:docPr id="97" name="Immagine 97"/>
+            <wp:cNvGraphicFramePr>
+              <a:graphicFrameLocks xmlns:a="http://schemas.openxmlformats.org/drawingml/2006/main" noChangeAspect="1"/>
+            </wp:cNvGraphicFramePr>
+            <a:graphic xmlns:a="http://schemas.openxmlformats.org/drawingml/2006/main">
+              <a:graphicData uri="http://schemas.openxmlformats.org/drawingml/2006/picture">
+                <pic:pic xmlns:pic="http://schemas.openxmlformats.org/drawingml/2006/picture">
+                  <pic:nvPicPr>
+                    <pic:cNvPr id="1" name=""/>
+                    <pic:cNvPicPr/>
+                  </pic:nvPicPr>
+                  <pic:blipFill>
+                    <a:blip r:embed="rId102">
+                      <a:extLst>
+                        <a:ext uri="{28A0092B-C50C-407E-A947-70E740481C1C}">
+                          <a14:useLocalDpi xmlns:a14="http://schemas.microsoft.com/office/drawing/2010/main" val="0"/>
+                        </a:ext>
+                      </a:extLst>
+                    </a:blip>
+                    <a:stretch>
+                      <a:fillRect/>
+                    </a:stretch>
+                  </pic:blipFill>
+                  <pic:spPr>
+                    <a:xfrm>
+                      <a:off x="0" y="0"/>
+                      <a:ext cx="2919095" cy="2251075"/>
+                    </a:xfrm>
+                    <a:prstGeom prst="rect">
+                      <a:avLst/>
+                    </a:prstGeom>
+                  </pic:spPr>
+                </pic:pic>
+              </a:graphicData>
+            </a:graphic>
+            <wp14:sizeRelH relativeFrom="page">
+              <wp14:pctWidth>0</wp14:pctWidth>
+            </wp14:sizeRelH>
+            <wp14:sizeRelV relativeFrom="page">
+              <wp14:pctHeight>0</wp14:pctHeight>
+            </wp14:sizeRelV>
+          </wp:anchor>
+        </w:drawing>
+      </w:r>
+      <w:r>
+        <w:rPr>
+          <w:b/>
+          <w:bCs/>
+          <w:lang w:val="fr-FR"/>
+        </w:rPr>
+        <w:t xml:space="preserve">               </w:t>
+      </w:r>
+      <w:r>
+        <w:rPr>
+          <w:b/>
+          <w:bCs/>
+          <w:lang w:val="fr-FR"/>
+        </w:rPr>
+        <w:t>es. 10.17.18.21 (Classe A)</w:t>
+      </w:r>
+      <w:r>
+        <w:rPr>
+          <w:b/>
+          <w:bCs/>
+          <w:lang w:val="fr-FR"/>
+        </w:rPr>
+        <w:t xml:space="preserve">                                                                  </w:t>
+      </w:r>
+      <w:r>
+        <w:rPr>
+          <w:b/>
+          <w:bCs/>
+          <w:lang w:val="fr-FR"/>
+        </w:rPr>
+        <w:t xml:space="preserve">   </w:t>
+      </w:r>
+      <w:r>
+        <w:rPr>
+          <w:b/>
+          <w:bCs/>
+          <w:lang w:val="fr-FR"/>
+        </w:rPr>
+        <w:t xml:space="preserve">      </w:t>
+      </w:r>
+      <w:r>
+        <w:rPr>
+          <w:b/>
+          <w:bCs/>
+          <w:lang w:val="fr-FR"/>
+        </w:rPr>
+        <w:t xml:space="preserve"> es. 172.16.8.9 (Clas</w:t>
+      </w:r>
+      <w:r>
+        <w:rPr>
+          <w:b/>
+          <w:bCs/>
+          <w:lang w:val="fr-FR"/>
+        </w:rPr>
+        <w:t>se B</w:t>
+      </w:r>
+      <w:r>
+        <w:rPr>
+          <w:b/>
+          <w:bCs/>
+          <w:lang w:val="fr-FR"/>
+        </w:rPr>
+        <w:t>)</w:t>
+      </w:r>
+      <w:r>
+        <w:rPr>
+          <w:b/>
+          <w:bCs/>
+          <w:lang w:val="fr-FR"/>
+        </w:rPr>
+        <w:t xml:space="preserve">                                                                   </w:t>
+      </w:r>
+    </w:p>
+    <w:p>
+      <w:pPr>
+        <w:tabs>
+          <w:tab w:val="left" w:pos="2600"/>
+        </w:tabs>
+        <w:rPr>
+          <w:b/>
+          <w:bCs/>
+          <w:lang w:val="fr-FR"/>
+        </w:rPr>
+      </w:pPr>
+      <w:r>
+        <w:rPr>
+          <w:b/>
+          <w:bCs/>
+          <w:noProof/>
+        </w:rPr>
+        <w:drawing>
+          <wp:anchor distT="0" distB="0" distL="114300" distR="114300" simplePos="0" relativeHeight="251740160" behindDoc="0" locked="0" layoutInCell="1" allowOverlap="1" wp14:anchorId="0E8F24C6" wp14:editId="59AB9201">
+            <wp:simplePos x="0" y="0"/>
+            <wp:positionH relativeFrom="column">
+              <wp:posOffset>130537</wp:posOffset>
+            </wp:positionH>
+            <wp:positionV relativeFrom="paragraph">
+              <wp:posOffset>40045</wp:posOffset>
+            </wp:positionV>
+            <wp:extent cx="2724104" cy="2297574"/>
+            <wp:effectExtent l="0" t="0" r="635" b="7620"/>
+            <wp:wrapSquare wrapText="bothSides"/>
+            <wp:docPr id="96" name="Immagine 96"/>
+            <wp:cNvGraphicFramePr>
+              <a:graphicFrameLocks xmlns:a="http://schemas.openxmlformats.org/drawingml/2006/main" noChangeAspect="1"/>
+            </wp:cNvGraphicFramePr>
+            <a:graphic xmlns:a="http://schemas.openxmlformats.org/drawingml/2006/main">
+              <a:graphicData uri="http://schemas.openxmlformats.org/drawingml/2006/picture">
+                <pic:pic xmlns:pic="http://schemas.openxmlformats.org/drawingml/2006/picture">
+                  <pic:nvPicPr>
+                    <pic:cNvPr id="1" name=""/>
+                    <pic:cNvPicPr/>
+                  </pic:nvPicPr>
+                  <pic:blipFill>
+                    <a:blip r:embed="rId103">
+                      <a:extLst>
+                        <a:ext uri="{28A0092B-C50C-407E-A947-70E740481C1C}">
+                          <a14:useLocalDpi xmlns:a14="http://schemas.microsoft.com/office/drawing/2010/main" val="0"/>
+                        </a:ext>
+                      </a:extLst>
+                    </a:blip>
+                    <a:stretch>
+                      <a:fillRect/>
+                    </a:stretch>
+                  </pic:blipFill>
+                  <pic:spPr>
+                    <a:xfrm>
+                      <a:off x="0" y="0"/>
+                      <a:ext cx="2724104" cy="2297574"/>
+                    </a:xfrm>
+                    <a:prstGeom prst="rect">
+                      <a:avLst/>
+                    </a:prstGeom>
+                  </pic:spPr>
+                </pic:pic>
+              </a:graphicData>
+            </a:graphic>
+            <wp14:sizeRelH relativeFrom="page">
+              <wp14:pctWidth>0</wp14:pctWidth>
+            </wp14:sizeRelH>
+            <wp14:sizeRelV relativeFrom="page">
+              <wp14:pctHeight>0</wp14:pctHeight>
+            </wp14:sizeRelV>
+          </wp:anchor>
+        </w:drawing>
+      </w:r>
+      <w:r>
+        <w:rPr>
+          <w:b/>
+          <w:bCs/>
+          <w:lang w:val="fr-FR"/>
+        </w:rPr>
+        <w:t xml:space="preserve">                                                                                                                                                  </w:t>
+      </w:r>
+      <w:r>
+        <w:rPr>
+          <w:b/>
+          <w:bCs/>
+          <w:lang w:val="fr-FR"/>
+        </w:rPr>
+        <w:t xml:space="preserve">  </w:t>
+      </w:r>
+    </w:p>
+    <w:p>
+      <w:pPr>
+        <w:tabs>
+          <w:tab w:val="left" w:pos="2600"/>
+        </w:tabs>
+        <w:rPr>
+          <w:b/>
+          <w:bCs/>
+          <w:lang w:val="fr-FR"/>
+        </w:rPr>
+      </w:pPr>
+    </w:p>
+    <w:p>
+      <w:pPr>
+        <w:tabs>
+          <w:tab w:val="left" w:pos="2600"/>
+        </w:tabs>
+        <w:rPr>
+          <w:b/>
+          <w:bCs/>
+          <w:lang w:val="fr-FR"/>
+        </w:rPr>
       </w:pPr>
     </w:p>
     <w:sectPr>
@@ -29993,9 +31060,9 @@
     </w:lvl>
   </w:abstractNum>
   <w:abstractNum w:abstractNumId="19" w15:restartNumberingAfterBreak="0">
-    <w:nsid w:val="61037AA7"/>
+    <w:nsid w:val="5F557CD1"/>
     <w:multiLevelType w:val="hybridMultilevel"/>
-    <w:tmpl w:val="8D602880"/>
+    <w:tmpl w:val="F426E91C"/>
     <w:lvl w:ilvl="0" w:tplc="0410000F">
       <w:start w:val="1"/>
       <w:numFmt w:val="decimal"/>
@@ -30082,9 +31149,9 @@
     </w:lvl>
   </w:abstractNum>
   <w:abstractNum w:abstractNumId="20" w15:restartNumberingAfterBreak="0">
-    <w:nsid w:val="616829E9"/>
+    <w:nsid w:val="61037AA7"/>
     <w:multiLevelType w:val="hybridMultilevel"/>
-    <w:tmpl w:val="80C44AA0"/>
+    <w:tmpl w:val="8D602880"/>
     <w:lvl w:ilvl="0" w:tplc="0410000F">
       <w:start w:val="1"/>
       <w:numFmt w:val="decimal"/>
@@ -30171,16 +31238,16 @@
     </w:lvl>
   </w:abstractNum>
   <w:abstractNum w:abstractNumId="21" w15:restartNumberingAfterBreak="0">
-    <w:nsid w:val="66021D8D"/>
+    <w:nsid w:val="616829E9"/>
     <w:multiLevelType w:val="hybridMultilevel"/>
-    <w:tmpl w:val="D7488FDA"/>
-    <w:lvl w:ilvl="0" w:tplc="251E7376">
+    <w:tmpl w:val="80C44AA0"/>
+    <w:lvl w:ilvl="0" w:tplc="0410000F">
       <w:start w:val="1"/>
-      <w:numFmt w:val="lowerLetter"/>
+      <w:numFmt w:val="decimal"/>
       <w:lvlText w:val="%1."/>
       <w:lvlJc w:val="left"/>
       <w:pPr>
-        <w:ind w:left="960" w:hanging="360"/>
+        <w:ind w:left="720" w:hanging="360"/>
       </w:pPr>
       <w:rPr>
         <w:rFonts w:hint="default"/>
@@ -30192,7 +31259,7 @@
       <w:lvlText w:val="%2."/>
       <w:lvlJc w:val="left"/>
       <w:pPr>
-        <w:ind w:left="1680" w:hanging="360"/>
+        <w:ind w:left="1440" w:hanging="360"/>
       </w:pPr>
     </w:lvl>
     <w:lvl w:ilvl="2" w:tplc="0410001B" w:tentative="1">
@@ -30201,7 +31268,7 @@
       <w:lvlText w:val="%3."/>
       <w:lvlJc w:val="right"/>
       <w:pPr>
-        <w:ind w:left="2400" w:hanging="180"/>
+        <w:ind w:left="2160" w:hanging="180"/>
       </w:pPr>
     </w:lvl>
     <w:lvl w:ilvl="3" w:tplc="0410000F" w:tentative="1">
@@ -30210,7 +31277,7 @@
       <w:lvlText w:val="%4."/>
       <w:lvlJc w:val="left"/>
       <w:pPr>
-        <w:ind w:left="3120" w:hanging="360"/>
+        <w:ind w:left="2880" w:hanging="360"/>
       </w:pPr>
     </w:lvl>
     <w:lvl w:ilvl="4" w:tplc="04100019" w:tentative="1">
@@ -30219,7 +31286,7 @@
       <w:lvlText w:val="%5."/>
       <w:lvlJc w:val="left"/>
       <w:pPr>
-        <w:ind w:left="3840" w:hanging="360"/>
+        <w:ind w:left="3600" w:hanging="360"/>
       </w:pPr>
     </w:lvl>
     <w:lvl w:ilvl="5" w:tplc="0410001B" w:tentative="1">
@@ -30228,7 +31295,7 @@
       <w:lvlText w:val="%6."/>
       <w:lvlJc w:val="right"/>
       <w:pPr>
-        <w:ind w:left="4560" w:hanging="180"/>
+        <w:ind w:left="4320" w:hanging="180"/>
       </w:pPr>
     </w:lvl>
     <w:lvl w:ilvl="6" w:tplc="0410000F" w:tentative="1">
@@ -30237,7 +31304,7 @@
       <w:lvlText w:val="%7."/>
       <w:lvlJc w:val="left"/>
       <w:pPr>
-        <w:ind w:left="5280" w:hanging="360"/>
+        <w:ind w:left="5040" w:hanging="360"/>
       </w:pPr>
     </w:lvl>
     <w:lvl w:ilvl="7" w:tplc="04100019" w:tentative="1">
@@ -30246,7 +31313,7 @@
       <w:lvlText w:val="%8."/>
       <w:lvlJc w:val="left"/>
       <w:pPr>
-        <w:ind w:left="6000" w:hanging="360"/>
+        <w:ind w:left="5760" w:hanging="360"/>
       </w:pPr>
     </w:lvl>
     <w:lvl w:ilvl="8" w:tplc="0410001B" w:tentative="1">
@@ -30255,21 +31322,21 @@
       <w:lvlText w:val="%9."/>
       <w:lvlJc w:val="right"/>
       <w:pPr>
-        <w:ind w:left="6720" w:hanging="180"/>
+        <w:ind w:left="6480" w:hanging="180"/>
       </w:pPr>
     </w:lvl>
   </w:abstractNum>
   <w:abstractNum w:abstractNumId="22" w15:restartNumberingAfterBreak="0">
-    <w:nsid w:val="6B4E5CB2"/>
+    <w:nsid w:val="66021D8D"/>
     <w:multiLevelType w:val="hybridMultilevel"/>
-    <w:tmpl w:val="7DFC8C62"/>
-    <w:lvl w:ilvl="0" w:tplc="0410000F">
+    <w:tmpl w:val="D7488FDA"/>
+    <w:lvl w:ilvl="0" w:tplc="251E7376">
       <w:start w:val="1"/>
-      <w:numFmt w:val="decimal"/>
+      <w:numFmt w:val="lowerLetter"/>
       <w:lvlText w:val="%1."/>
       <w:lvlJc w:val="left"/>
       <w:pPr>
-        <w:ind w:left="720" w:hanging="360"/>
+        <w:ind w:left="960" w:hanging="360"/>
       </w:pPr>
       <w:rPr>
         <w:rFonts w:hint="default"/>
@@ -30281,7 +31348,7 @@
       <w:lvlText w:val="%2."/>
       <w:lvlJc w:val="left"/>
       <w:pPr>
-        <w:ind w:left="1440" w:hanging="360"/>
+        <w:ind w:left="1680" w:hanging="360"/>
       </w:pPr>
     </w:lvl>
     <w:lvl w:ilvl="2" w:tplc="0410001B" w:tentative="1">
@@ -30290,7 +31357,7 @@
       <w:lvlText w:val="%3."/>
       <w:lvlJc w:val="right"/>
       <w:pPr>
-        <w:ind w:left="2160" w:hanging="180"/>
+        <w:ind w:left="2400" w:hanging="180"/>
       </w:pPr>
     </w:lvl>
     <w:lvl w:ilvl="3" w:tplc="0410000F" w:tentative="1">
@@ -30299,7 +31366,7 @@
       <w:lvlText w:val="%4."/>
       <w:lvlJc w:val="left"/>
       <w:pPr>
-        <w:ind w:left="2880" w:hanging="360"/>
+        <w:ind w:left="3120" w:hanging="360"/>
       </w:pPr>
     </w:lvl>
     <w:lvl w:ilvl="4" w:tplc="04100019" w:tentative="1">
@@ -30308,7 +31375,7 @@
       <w:lvlText w:val="%5."/>
       <w:lvlJc w:val="left"/>
       <w:pPr>
-        <w:ind w:left="3600" w:hanging="360"/>
+        <w:ind w:left="3840" w:hanging="360"/>
       </w:pPr>
     </w:lvl>
     <w:lvl w:ilvl="5" w:tplc="0410001B" w:tentative="1">
@@ -30317,7 +31384,7 @@
       <w:lvlText w:val="%6."/>
       <w:lvlJc w:val="right"/>
       <w:pPr>
-        <w:ind w:left="4320" w:hanging="180"/>
+        <w:ind w:left="4560" w:hanging="180"/>
       </w:pPr>
     </w:lvl>
     <w:lvl w:ilvl="6" w:tplc="0410000F" w:tentative="1">
@@ -30326,7 +31393,7 @@
       <w:lvlText w:val="%7."/>
       <w:lvlJc w:val="left"/>
       <w:pPr>
-        <w:ind w:left="5040" w:hanging="360"/>
+        <w:ind w:left="5280" w:hanging="360"/>
       </w:pPr>
     </w:lvl>
     <w:lvl w:ilvl="7" w:tplc="04100019" w:tentative="1">
@@ -30335,7 +31402,7 @@
       <w:lvlText w:val="%8."/>
       <w:lvlJc w:val="left"/>
       <w:pPr>
-        <w:ind w:left="5760" w:hanging="360"/>
+        <w:ind w:left="6000" w:hanging="360"/>
       </w:pPr>
     </w:lvl>
     <w:lvl w:ilvl="8" w:tplc="0410001B" w:tentative="1">
@@ -30344,14 +31411,14 @@
       <w:lvlText w:val="%9."/>
       <w:lvlJc w:val="right"/>
       <w:pPr>
-        <w:ind w:left="6480" w:hanging="180"/>
+        <w:ind w:left="6720" w:hanging="180"/>
       </w:pPr>
     </w:lvl>
   </w:abstractNum>
   <w:abstractNum w:abstractNumId="23" w15:restartNumberingAfterBreak="0">
-    <w:nsid w:val="75132980"/>
+    <w:nsid w:val="6B4E5CB2"/>
     <w:multiLevelType w:val="hybridMultilevel"/>
-    <w:tmpl w:val="CBCCE6B2"/>
+    <w:tmpl w:val="7DFC8C62"/>
     <w:lvl w:ilvl="0" w:tplc="0410000F">
       <w:start w:val="1"/>
       <w:numFmt w:val="decimal"/>
@@ -30438,6 +31505,95 @@
     </w:lvl>
   </w:abstractNum>
   <w:abstractNum w:abstractNumId="24" w15:restartNumberingAfterBreak="0">
+    <w:nsid w:val="75132980"/>
+    <w:multiLevelType w:val="hybridMultilevel"/>
+    <w:tmpl w:val="CBCCE6B2"/>
+    <w:lvl w:ilvl="0" w:tplc="0410000F">
+      <w:start w:val="1"/>
+      <w:numFmt w:val="decimal"/>
+      <w:lvlText w:val="%1."/>
+      <w:lvlJc w:val="left"/>
+      <w:pPr>
+        <w:ind w:left="720" w:hanging="360"/>
+      </w:pPr>
+      <w:rPr>
+        <w:rFonts w:hint="default"/>
+      </w:rPr>
+    </w:lvl>
+    <w:lvl w:ilvl="1" w:tplc="04100019" w:tentative="1">
+      <w:start w:val="1"/>
+      <w:numFmt w:val="lowerLetter"/>
+      <w:lvlText w:val="%2."/>
+      <w:lvlJc w:val="left"/>
+      <w:pPr>
+        <w:ind w:left="1440" w:hanging="360"/>
+      </w:pPr>
+    </w:lvl>
+    <w:lvl w:ilvl="2" w:tplc="0410001B" w:tentative="1">
+      <w:start w:val="1"/>
+      <w:numFmt w:val="lowerRoman"/>
+      <w:lvlText w:val="%3."/>
+      <w:lvlJc w:val="right"/>
+      <w:pPr>
+        <w:ind w:left="2160" w:hanging="180"/>
+      </w:pPr>
+    </w:lvl>
+    <w:lvl w:ilvl="3" w:tplc="0410000F" w:tentative="1">
+      <w:start w:val="1"/>
+      <w:numFmt w:val="decimal"/>
+      <w:lvlText w:val="%4."/>
+      <w:lvlJc w:val="left"/>
+      <w:pPr>
+        <w:ind w:left="2880" w:hanging="360"/>
+      </w:pPr>
+    </w:lvl>
+    <w:lvl w:ilvl="4" w:tplc="04100019" w:tentative="1">
+      <w:start w:val="1"/>
+      <w:numFmt w:val="lowerLetter"/>
+      <w:lvlText w:val="%5."/>
+      <w:lvlJc w:val="left"/>
+      <w:pPr>
+        <w:ind w:left="3600" w:hanging="360"/>
+      </w:pPr>
+    </w:lvl>
+    <w:lvl w:ilvl="5" w:tplc="0410001B" w:tentative="1">
+      <w:start w:val="1"/>
+      <w:numFmt w:val="lowerRoman"/>
+      <w:lvlText w:val="%6."/>
+      <w:lvlJc w:val="right"/>
+      <w:pPr>
+        <w:ind w:left="4320" w:hanging="180"/>
+      </w:pPr>
+    </w:lvl>
+    <w:lvl w:ilvl="6" w:tplc="0410000F" w:tentative="1">
+      <w:start w:val="1"/>
+      <w:numFmt w:val="decimal"/>
+      <w:lvlText w:val="%7."/>
+      <w:lvlJc w:val="left"/>
+      <w:pPr>
+        <w:ind w:left="5040" w:hanging="360"/>
+      </w:pPr>
+    </w:lvl>
+    <w:lvl w:ilvl="7" w:tplc="04100019" w:tentative="1">
+      <w:start w:val="1"/>
+      <w:numFmt w:val="lowerLetter"/>
+      <w:lvlText w:val="%8."/>
+      <w:lvlJc w:val="left"/>
+      <w:pPr>
+        <w:ind w:left="5760" w:hanging="360"/>
+      </w:pPr>
+    </w:lvl>
+    <w:lvl w:ilvl="8" w:tplc="0410001B" w:tentative="1">
+      <w:start w:val="1"/>
+      <w:numFmt w:val="lowerRoman"/>
+      <w:lvlText w:val="%9."/>
+      <w:lvlJc w:val="right"/>
+      <w:pPr>
+        <w:ind w:left="6480" w:hanging="180"/>
+      </w:pPr>
+    </w:lvl>
+  </w:abstractNum>
+  <w:abstractNum w:abstractNumId="25" w15:restartNumberingAfterBreak="0">
     <w:nsid w:val="794D4875"/>
     <w:multiLevelType w:val="hybridMultilevel"/>
     <w:tmpl w:val="C5BE8D68"/>
@@ -30526,7 +31682,7 @@
       </w:pPr>
     </w:lvl>
   </w:abstractNum>
-  <w:abstractNum w:abstractNumId="25" w15:restartNumberingAfterBreak="0">
+  <w:abstractNum w:abstractNumId="26" w15:restartNumberingAfterBreak="0">
     <w:nsid w:val="7BFB148D"/>
     <w:multiLevelType w:val="hybridMultilevel"/>
     <w:tmpl w:val="0E3C725C"/>
@@ -30616,16 +31772,16 @@
     </w:lvl>
   </w:abstractNum>
   <w:num w:numId="1">
-    <w:abstractNumId w:val="20"/>
+    <w:abstractNumId w:val="21"/>
   </w:num>
   <w:num w:numId="2">
-    <w:abstractNumId w:val="24"/>
+    <w:abstractNumId w:val="25"/>
   </w:num>
   <w:num w:numId="3">
     <w:abstractNumId w:val="1"/>
   </w:num>
   <w:num w:numId="4">
-    <w:abstractNumId w:val="23"/>
+    <w:abstractNumId w:val="24"/>
   </w:num>
   <w:num w:numId="5">
     <w:abstractNumId w:val="4"/>
@@ -30643,7 +31799,7 @@
     <w:abstractNumId w:val="9"/>
   </w:num>
   <w:num w:numId="10">
-    <w:abstractNumId w:val="21"/>
+    <w:abstractNumId w:val="22"/>
   </w:num>
   <w:num w:numId="11">
     <w:abstractNumId w:val="2"/>
@@ -30670,7 +31826,7 @@
     <w:abstractNumId w:val="11"/>
   </w:num>
   <w:num w:numId="19">
-    <w:abstractNumId w:val="25"/>
+    <w:abstractNumId w:val="26"/>
   </w:num>
   <w:num w:numId="20">
     <w:abstractNumId w:val="12"/>
@@ -30679,7 +31835,7 @@
     <w:abstractNumId w:val="8"/>
   </w:num>
   <w:num w:numId="22">
-    <w:abstractNumId w:val="19"/>
+    <w:abstractNumId w:val="20"/>
   </w:num>
   <w:num w:numId="23">
     <w:abstractNumId w:val="14"/>
@@ -30688,10 +31844,13 @@
     <w:abstractNumId w:val="6"/>
   </w:num>
   <w:num w:numId="25">
-    <w:abstractNumId w:val="22"/>
+    <w:abstractNumId w:val="23"/>
   </w:num>
   <w:num w:numId="26">
     <w:abstractNumId w:val="3"/>
+  </w:num>
+  <w:num w:numId="27">
+    <w:abstractNumId w:val="19"/>
   </w:num>
   <w:numIdMacAtCleanup w:val="26"/>
 </w:numbering>

</xml_diff>